<commit_message>
menghapus study kasus nurdin
</commit_message>
<xml_diff>
--- a/Studi-Kasus/studi kasus baru.docx
+++ b/Studi-Kasus/studi kasus baru.docx
@@ -1,13 +1,11 @@
 
 <file path=word/document.xml><?xml version="1.0" encoding="utf-8"?>
-<w:document xmlns:wpc="http://schemas.microsoft.com/office/word/2010/wordprocessingCanvas" xmlns:cx="http://schemas.microsoft.com/office/drawing/2014/chartex" xmlns:cx1="http://schemas.microsoft.com/office/drawing/2015/9/8/chartex" xmlns:cx2="http://schemas.microsoft.com/office/drawing/2015/10/21/chartex" xmlns:cx3="http://schemas.microsoft.com/office/drawing/2016/5/9/chartex" xmlns:cx4="http://schemas.microsoft.com/office/drawing/2016/5/10/chartex" xmlns:cx5="http://schemas.microsoft.com/office/drawing/2016/5/11/chartex" xmlns:cx6="http://schemas.microsoft.com/office/drawing/2016/5/12/chartex" xmlns:cx7="http://schemas.microsoft.com/office/drawing/2016/5/13/chartex" xmlns:cx8="http://schemas.microsoft.com/office/drawing/2016/5/14/chartex" xmlns:mc="http://schemas.openxmlformats.org/markup-compatibility/2006" xmlns:aink="http://schemas.microsoft.com/office/drawing/2016/ink" xmlns:am3d="http://schemas.microsoft.com/office/drawing/2017/model3d" xmlns:o="urn:schemas-microsoft-com:office:office" xmlns:r="http://schemas.openxmlformats.org/officeDocument/2006/relationships" xmlns:m="http://schemas.openxmlformats.org/officeDocument/2006/math" xmlns:v="urn:schemas-microsoft-com:vml" xmlns:wp14="http://schemas.microsoft.com/office/word/2010/wordprocessingDrawing" xmlns:wp="http://schemas.openxmlformats.org/drawingml/2006/wordprocessingDrawing" xmlns:w10="urn:schemas-microsoft-com:office:word" xmlns:w="http://schemas.openxmlformats.org/wordprocessingml/2006/main" xmlns:w14="http://schemas.microsoft.com/office/word/2010/wordml" xmlns:w15="http://schemas.microsoft.com/office/word/2012/wordml" xmlns:w16cid="http://schemas.microsoft.com/office/word/2016/wordml/cid" xmlns:w16se="http://schemas.microsoft.com/office/word/2015/wordml/symex" xmlns:wpg="http://schemas.microsoft.com/office/word/2010/wordprocessingGroup" xmlns:wpi="http://schemas.microsoft.com/office/word/2010/wordprocessingInk" xmlns:wne="http://schemas.microsoft.com/office/word/2006/wordml" xmlns:wps="http://schemas.microsoft.com/office/word/2010/wordprocessingShape" mc:Ignorable="w14 w15 w16se w16cid wp14">
+<w:document xmlns:wpc="http://schemas.microsoft.com/office/word/2010/wordprocessingCanvas" xmlns:mc="http://schemas.openxmlformats.org/markup-compatibility/2006" xmlns:o="urn:schemas-microsoft-com:office:office" xmlns:r="http://schemas.openxmlformats.org/officeDocument/2006/relationships" xmlns:m="http://schemas.openxmlformats.org/officeDocument/2006/math" xmlns:v="urn:schemas-microsoft-com:vml" xmlns:wp14="http://schemas.microsoft.com/office/word/2010/wordprocessingDrawing" xmlns:wp="http://schemas.openxmlformats.org/drawingml/2006/wordprocessingDrawing" xmlns:w10="urn:schemas-microsoft-com:office:word" xmlns:w="http://schemas.openxmlformats.org/wordprocessingml/2006/main" xmlns:w14="http://schemas.microsoft.com/office/word/2010/wordml" xmlns:wpg="http://schemas.microsoft.com/office/word/2010/wordprocessingGroup" xmlns:wpi="http://schemas.microsoft.com/office/word/2010/wordprocessingInk" xmlns:wne="http://schemas.microsoft.com/office/word/2006/wordml" xmlns:wps="http://schemas.microsoft.com/office/word/2010/wordprocessingShape" mc:Ignorable="w14 wp14">
   <w:body>
     <w:p>
       <w:pPr>
         <w:jc w:val="center"/>
       </w:pPr>
-      <w:bookmarkStart w:id="0" w:name="_GoBack"/>
-      <w:bookmarkEnd w:id="0"/>
       <w:r>
         <w:t>MASALAH</w:t>
       </w:r>
@@ -83,31 +81,6 @@
         <w:t>tengah kota koba bangka selatan.</w:t>
       </w:r>
     </w:p>
-    <w:p/>
-    <w:p>
-      <w:pPr>
-        <w:pStyle w:val="ListParagraph"/>
-        <w:numPr>
-          <w:ilvl w:val="0"/>
-          <w:numId w:val="1"/>
-        </w:numPr>
-      </w:pPr>
-      <w:r>
-        <w:t>Nurdin adalah mahasiswa di salah</w:t>
-      </w:r>
-      <w:r>
-        <w:t xml:space="preserve"> satu perguruan tinggi di jogja, selain kuliah nurdin juga bekerja sebagai reseller atau menawarkan produk tertentu dari berbagai vendor di yogyakarta, dia tidak hanya menawarkan product saja, karena kemampuan berkommunikasinya yang bagus tidak jarang nurdin di panggil oleh pemilik vendor dari sebuah product, misalnya product celana jeans untuk membantu bernegosiasi dengan client. Bukannya dia tidak mau menjadi pekerja tetap di salah satu tempat saja, tapi karena jadwal kuliahnya, maka dia membutuhkan kerja yang lebih flexibel seperti yang dia tekuni saat ini, untuk bertemu konsumen atau client nurdin tidak mau hanya berkomunikasi dengan sosial media saja, maka nurdin harus pinter-pinter untuk mengatur jadwa</w:t>
-      </w:r>
-      <w:r>
-        <w:t>l kegiatan kuliah dan kerjaanya, serta kendaraan yang harus dia pakai. Sampai saat ini nurdiin masih memanfaatkan sepeda miliknya atau kendaraan umum yang ada di jogja.</w:t>
-      </w:r>
-    </w:p>
-    <w:p>
-      <w:pPr>
-        <w:pStyle w:val="ListParagraph"/>
-      </w:pPr>
-    </w:p>
-    <w:p/>
     <w:p>
       <w:pPr>
         <w:jc w:val="center"/>
@@ -319,7 +292,19 @@
         </w:tc>
       </w:tr>
     </w:tbl>
+    <w:p/>
+    <w:p/>
+    <w:p/>
+    <w:p/>
+    <w:p/>
+    <w:p/>
+    <w:p/>
+    <w:p/>
+    <w:p/>
+    <w:p/>
     <w:p>
+      <w:bookmarkStart w:id="0" w:name="_GoBack"/>
+      <w:bookmarkEnd w:id="0"/>
       <w:r>
         <w:lastRenderedPageBreak/>
         <w:t>Contoh Skema kegiatan</w:t>
@@ -332,6 +317,7 @@
       <w:r>
         <w:rPr>
           <w:noProof/>
+          <w:lang w:eastAsia="id-ID"/>
         </w:rPr>
         <w:drawing>
           <wp:inline distT="0" distB="0" distL="0" distR="0">
@@ -349,7 +335,7 @@
                     <pic:cNvPicPr/>
                   </pic:nvPicPr>
                   <pic:blipFill>
-                    <a:blip r:embed="rId5">
+                    <a:blip r:embed="rId6">
                       <a:extLst>
                         <a:ext uri="{28A0092B-C50C-407E-A947-70E740481C1C}">
                           <a14:useLocalDpi xmlns:a14="http://schemas.microsoft.com/office/drawing/2010/main" val="0"/>
@@ -387,8 +373,8 @@
 </file>
 
 <file path=word/numbering.xml><?xml version="1.0" encoding="utf-8"?>
-<w:numbering xmlns:wpc="http://schemas.microsoft.com/office/word/2010/wordprocessingCanvas" xmlns:cx="http://schemas.microsoft.com/office/drawing/2014/chartex" xmlns:cx1="http://schemas.microsoft.com/office/drawing/2015/9/8/chartex" xmlns:cx2="http://schemas.microsoft.com/office/drawing/2015/10/21/chartex" xmlns:cx3="http://schemas.microsoft.com/office/drawing/2016/5/9/chartex" xmlns:cx4="http://schemas.microsoft.com/office/drawing/2016/5/10/chartex" xmlns:cx5="http://schemas.microsoft.com/office/drawing/2016/5/11/chartex" xmlns:cx6="http://schemas.microsoft.com/office/drawing/2016/5/12/chartex" xmlns:cx7="http://schemas.microsoft.com/office/drawing/2016/5/13/chartex" xmlns:cx8="http://schemas.microsoft.com/office/drawing/2016/5/14/chartex" xmlns:mc="http://schemas.openxmlformats.org/markup-compatibility/2006" xmlns:aink="http://schemas.microsoft.com/office/drawing/2016/ink" xmlns:am3d="http://schemas.microsoft.com/office/drawing/2017/model3d" xmlns:o="urn:schemas-microsoft-com:office:office" xmlns:r="http://schemas.openxmlformats.org/officeDocument/2006/relationships" xmlns:m="http://schemas.openxmlformats.org/officeDocument/2006/math" xmlns:v="urn:schemas-microsoft-com:vml" xmlns:wp14="http://schemas.microsoft.com/office/word/2010/wordprocessingDrawing" xmlns:wp="http://schemas.openxmlformats.org/drawingml/2006/wordprocessingDrawing" xmlns:w10="urn:schemas-microsoft-com:office:word" xmlns:w="http://schemas.openxmlformats.org/wordprocessingml/2006/main" xmlns:w14="http://schemas.microsoft.com/office/word/2010/wordml" xmlns:w15="http://schemas.microsoft.com/office/word/2012/wordml" xmlns:w16cid="http://schemas.microsoft.com/office/word/2016/wordml/cid" xmlns:w16se="http://schemas.microsoft.com/office/word/2015/wordml/symex" xmlns:wpg="http://schemas.microsoft.com/office/word/2010/wordprocessingGroup" xmlns:wpi="http://schemas.microsoft.com/office/word/2010/wordprocessingInk" xmlns:wne="http://schemas.microsoft.com/office/word/2006/wordml" xmlns:wps="http://schemas.microsoft.com/office/word/2010/wordprocessingShape" mc:Ignorable="w14 w15 w16se w16cid wp14">
-  <w:abstractNum w:abstractNumId="0" w15:restartNumberingAfterBreak="0">
+<w:numbering xmlns:wpc="http://schemas.microsoft.com/office/word/2010/wordprocessingCanvas" xmlns:mc="http://schemas.openxmlformats.org/markup-compatibility/2006" xmlns:o="urn:schemas-microsoft-com:office:office" xmlns:r="http://schemas.openxmlformats.org/officeDocument/2006/relationships" xmlns:m="http://schemas.openxmlformats.org/officeDocument/2006/math" xmlns:v="urn:schemas-microsoft-com:vml" xmlns:wp14="http://schemas.microsoft.com/office/word/2010/wordprocessingDrawing" xmlns:wp="http://schemas.openxmlformats.org/drawingml/2006/wordprocessingDrawing" xmlns:w10="urn:schemas-microsoft-com:office:word" xmlns:w="http://schemas.openxmlformats.org/wordprocessingml/2006/main" xmlns:w14="http://schemas.microsoft.com/office/word/2010/wordml" xmlns:wpg="http://schemas.microsoft.com/office/word/2010/wordprocessingGroup" xmlns:wpi="http://schemas.microsoft.com/office/word/2010/wordprocessingInk" xmlns:wne="http://schemas.microsoft.com/office/word/2006/wordml" xmlns:wps="http://schemas.microsoft.com/office/word/2010/wordprocessingShape" mc:Ignorable="w14 wp14">
+  <w:abstractNum w:abstractNumId="0">
     <w:nsid w:val="3FB67447"/>
     <w:multiLevelType w:val="hybridMultilevel"/>
     <w:tmpl w:val="0E08C164"/>
@@ -484,7 +470,7 @@
 </file>
 
 <file path=word/styles.xml><?xml version="1.0" encoding="utf-8"?>
-<w:styles xmlns:mc="http://schemas.openxmlformats.org/markup-compatibility/2006" xmlns:r="http://schemas.openxmlformats.org/officeDocument/2006/relationships" xmlns:w="http://schemas.openxmlformats.org/wordprocessingml/2006/main" xmlns:w14="http://schemas.microsoft.com/office/word/2010/wordml" xmlns:w15="http://schemas.microsoft.com/office/word/2012/wordml" xmlns:w16cid="http://schemas.microsoft.com/office/word/2016/wordml/cid" xmlns:w16se="http://schemas.microsoft.com/office/word/2015/wordml/symex" mc:Ignorable="w14 w15 w16se w16cid">
+<w:styles xmlns:mc="http://schemas.openxmlformats.org/markup-compatibility/2006" xmlns:r="http://schemas.openxmlformats.org/officeDocument/2006/relationships" xmlns:w="http://schemas.openxmlformats.org/wordprocessingml/2006/main" xmlns:w14="http://schemas.microsoft.com/office/word/2010/wordml" mc:Ignorable="w14">
   <w:docDefaults>
     <w:rPrDefault>
       <w:rPr>
@@ -500,382 +486,144 @@
       </w:pPr>
     </w:pPrDefault>
   </w:docDefaults>
-  <w:latentStyles w:defLockedState="0" w:defUIPriority="99" w:defSemiHidden="0" w:defUnhideWhenUsed="0" w:defQFormat="0" w:count="375">
-    <w:lsdException w:name="Normal" w:uiPriority="0" w:qFormat="1"/>
-    <w:lsdException w:name="heading 1" w:uiPriority="9" w:qFormat="1"/>
-    <w:lsdException w:name="heading 2" w:semiHidden="1" w:uiPriority="9" w:unhideWhenUsed="1" w:qFormat="1"/>
-    <w:lsdException w:name="heading 3" w:semiHidden="1" w:uiPriority="9" w:unhideWhenUsed="1" w:qFormat="1"/>
-    <w:lsdException w:name="heading 4" w:semiHidden="1" w:uiPriority="9" w:unhideWhenUsed="1" w:qFormat="1"/>
-    <w:lsdException w:name="heading 5" w:semiHidden="1" w:uiPriority="9" w:unhideWhenUsed="1" w:qFormat="1"/>
-    <w:lsdException w:name="heading 6" w:semiHidden="1" w:uiPriority="9" w:unhideWhenUsed="1" w:qFormat="1"/>
-    <w:lsdException w:name="heading 7" w:semiHidden="1" w:uiPriority="9" w:unhideWhenUsed="1" w:qFormat="1"/>
-    <w:lsdException w:name="heading 8" w:semiHidden="1" w:uiPriority="9" w:unhideWhenUsed="1" w:qFormat="1"/>
-    <w:lsdException w:name="heading 9" w:semiHidden="1" w:uiPriority="9" w:unhideWhenUsed="1" w:qFormat="1"/>
-    <w:lsdException w:name="index 1" w:semiHidden="1" w:unhideWhenUsed="1"/>
-    <w:lsdException w:name="index 2" w:semiHidden="1" w:unhideWhenUsed="1"/>
-    <w:lsdException w:name="index 3" w:semiHidden="1" w:unhideWhenUsed="1"/>
-    <w:lsdException w:name="index 4" w:semiHidden="1" w:unhideWhenUsed="1"/>
-    <w:lsdException w:name="index 5" w:semiHidden="1" w:unhideWhenUsed="1"/>
-    <w:lsdException w:name="index 6" w:semiHidden="1" w:unhideWhenUsed="1"/>
-    <w:lsdException w:name="index 7" w:semiHidden="1" w:unhideWhenUsed="1"/>
-    <w:lsdException w:name="index 8" w:semiHidden="1" w:unhideWhenUsed="1"/>
-    <w:lsdException w:name="index 9" w:semiHidden="1" w:unhideWhenUsed="1"/>
-    <w:lsdException w:name="toc 1" w:semiHidden="1" w:uiPriority="39" w:unhideWhenUsed="1"/>
-    <w:lsdException w:name="toc 2" w:semiHidden="1" w:uiPriority="39" w:unhideWhenUsed="1"/>
-    <w:lsdException w:name="toc 3" w:semiHidden="1" w:uiPriority="39" w:unhideWhenUsed="1"/>
-    <w:lsdException w:name="toc 4" w:semiHidden="1" w:uiPriority="39" w:unhideWhenUsed="1"/>
-    <w:lsdException w:name="toc 5" w:semiHidden="1" w:uiPriority="39" w:unhideWhenUsed="1"/>
-    <w:lsdException w:name="toc 6" w:semiHidden="1" w:uiPriority="39" w:unhideWhenUsed="1"/>
-    <w:lsdException w:name="toc 7" w:semiHidden="1" w:uiPriority="39" w:unhideWhenUsed="1"/>
-    <w:lsdException w:name="toc 8" w:semiHidden="1" w:uiPriority="39" w:unhideWhenUsed="1"/>
-    <w:lsdException w:name="toc 9" w:semiHidden="1" w:uiPriority="39" w:unhideWhenUsed="1"/>
-    <w:lsdException w:name="Normal Indent" w:semiHidden="1" w:unhideWhenUsed="1"/>
-    <w:lsdException w:name="footnote text" w:semiHidden="1" w:unhideWhenUsed="1"/>
-    <w:lsdException w:name="annotation text" w:semiHidden="1" w:unhideWhenUsed="1"/>
-    <w:lsdException w:name="header" w:semiHidden="1" w:unhideWhenUsed="1"/>
-    <w:lsdException w:name="footer" w:semiHidden="1" w:unhideWhenUsed="1"/>
-    <w:lsdException w:name="index heading" w:semiHidden="1" w:unhideWhenUsed="1"/>
-    <w:lsdException w:name="caption" w:semiHidden="1" w:uiPriority="35" w:unhideWhenUsed="1" w:qFormat="1"/>
-    <w:lsdException w:name="table of figures" w:semiHidden="1" w:unhideWhenUsed="1"/>
-    <w:lsdException w:name="envelope address" w:semiHidden="1" w:unhideWhenUsed="1"/>
-    <w:lsdException w:name="envelope return" w:semiHidden="1" w:unhideWhenUsed="1"/>
-    <w:lsdException w:name="footnote reference" w:semiHidden="1" w:unhideWhenUsed="1"/>
-    <w:lsdException w:name="annotation reference" w:semiHidden="1" w:unhideWhenUsed="1"/>
-    <w:lsdException w:name="line number" w:semiHidden="1" w:unhideWhenUsed="1"/>
-    <w:lsdException w:name="page number" w:semiHidden="1" w:unhideWhenUsed="1"/>
-    <w:lsdException w:name="endnote reference" w:semiHidden="1" w:unhideWhenUsed="1"/>
-    <w:lsdException w:name="endnote text" w:semiHidden="1" w:unhideWhenUsed="1"/>
-    <w:lsdException w:name="table of authorities" w:semiHidden="1" w:unhideWhenUsed="1"/>
-    <w:lsdException w:name="macro" w:semiHidden="1" w:unhideWhenUsed="1"/>
-    <w:lsdException w:name="toa heading" w:semiHidden="1" w:unhideWhenUsed="1"/>
-    <w:lsdException w:name="List" w:semiHidden="1" w:unhideWhenUsed="1"/>
-    <w:lsdException w:name="List Bullet" w:semiHidden="1" w:unhideWhenUsed="1"/>
-    <w:lsdException w:name="List Number" w:semiHidden="1" w:unhideWhenUsed="1"/>
-    <w:lsdException w:name="List 2" w:semiHidden="1" w:unhideWhenUsed="1"/>
-    <w:lsdException w:name="List 3" w:semiHidden="1" w:unhideWhenUsed="1"/>
-    <w:lsdException w:name="List 4" w:semiHidden="1" w:unhideWhenUsed="1"/>
-    <w:lsdException w:name="List 5" w:semiHidden="1" w:unhideWhenUsed="1"/>
-    <w:lsdException w:name="List Bullet 2" w:semiHidden="1" w:unhideWhenUsed="1"/>
-    <w:lsdException w:name="List Bullet 3" w:semiHidden="1" w:unhideWhenUsed="1"/>
-    <w:lsdException w:name="List Bullet 4" w:semiHidden="1" w:unhideWhenUsed="1"/>
-    <w:lsdException w:name="List Bullet 5" w:semiHidden="1" w:unhideWhenUsed="1"/>
-    <w:lsdException w:name="List Number 2" w:semiHidden="1" w:unhideWhenUsed="1"/>
-    <w:lsdException w:name="List Number 3" w:semiHidden="1" w:unhideWhenUsed="1"/>
-    <w:lsdException w:name="List Number 4" w:semiHidden="1" w:unhideWhenUsed="1"/>
-    <w:lsdException w:name="List Number 5" w:semiHidden="1" w:unhideWhenUsed="1"/>
-    <w:lsdException w:name="Title" w:uiPriority="10" w:qFormat="1"/>
-    <w:lsdException w:name="Closing" w:semiHidden="1" w:unhideWhenUsed="1"/>
-    <w:lsdException w:name="Signature" w:semiHidden="1" w:unhideWhenUsed="1"/>
-    <w:lsdException w:name="Default Paragraph Font" w:semiHidden="1" w:uiPriority="1" w:unhideWhenUsed="1"/>
-    <w:lsdException w:name="Body Text" w:semiHidden="1" w:unhideWhenUsed="1"/>
-    <w:lsdException w:name="Body Text Indent" w:semiHidden="1" w:unhideWhenUsed="1"/>
-    <w:lsdException w:name="List Continue" w:semiHidden="1" w:unhideWhenUsed="1"/>
-    <w:lsdException w:name="List Continue 2" w:semiHidden="1" w:unhideWhenUsed="1"/>
-    <w:lsdException w:name="List Continue 3" w:semiHidden="1" w:unhideWhenUsed="1"/>
-    <w:lsdException w:name="List Continue 4" w:semiHidden="1" w:unhideWhenUsed="1"/>
-    <w:lsdException w:name="List Continue 5" w:semiHidden="1" w:unhideWhenUsed="1"/>
-    <w:lsdException w:name="Message Header" w:semiHidden="1" w:unhideWhenUsed="1"/>
-    <w:lsdException w:name="Subtitle" w:uiPriority="11" w:qFormat="1"/>
-    <w:lsdException w:name="Salutation" w:semiHidden="1" w:unhideWhenUsed="1"/>
-    <w:lsdException w:name="Date" w:semiHidden="1" w:unhideWhenUsed="1"/>
-    <w:lsdException w:name="Body Text First Indent" w:semiHidden="1" w:unhideWhenUsed="1"/>
-    <w:lsdException w:name="Body Text First Indent 2" w:semiHidden="1" w:unhideWhenUsed="1"/>
-    <w:lsdException w:name="Note Heading" w:semiHidden="1" w:unhideWhenUsed="1"/>
-    <w:lsdException w:name="Body Text 2" w:semiHidden="1" w:unhideWhenUsed="1"/>
-    <w:lsdException w:name="Body Text 3" w:semiHidden="1" w:unhideWhenUsed="1"/>
-    <w:lsdException w:name="Body Text Indent 2" w:semiHidden="1" w:unhideWhenUsed="1"/>
-    <w:lsdException w:name="Body Text Indent 3" w:semiHidden="1" w:unhideWhenUsed="1"/>
-    <w:lsdException w:name="Block Text" w:semiHidden="1" w:unhideWhenUsed="1"/>
-    <w:lsdException w:name="Hyperlink" w:semiHidden="1" w:unhideWhenUsed="1"/>
-    <w:lsdException w:name="FollowedHyperlink" w:semiHidden="1" w:unhideWhenUsed="1"/>
-    <w:lsdException w:name="Strong" w:uiPriority="22" w:qFormat="1"/>
-    <w:lsdException w:name="Emphasis" w:uiPriority="20" w:qFormat="1"/>
-    <w:lsdException w:name="Document Map" w:semiHidden="1" w:unhideWhenUsed="1"/>
-    <w:lsdException w:name="Plain Text" w:semiHidden="1" w:unhideWhenUsed="1"/>
-    <w:lsdException w:name="E-mail Signature" w:semiHidden="1" w:unhideWhenUsed="1"/>
-    <w:lsdException w:name="HTML Top of Form" w:semiHidden="1" w:unhideWhenUsed="1"/>
-    <w:lsdException w:name="HTML Bottom of Form" w:semiHidden="1" w:unhideWhenUsed="1"/>
-    <w:lsdException w:name="Normal (Web)" w:semiHidden="1" w:unhideWhenUsed="1"/>
-    <w:lsdException w:name="HTML Acronym" w:semiHidden="1" w:unhideWhenUsed="1"/>
-    <w:lsdException w:name="HTML Address" w:semiHidden="1" w:unhideWhenUsed="1"/>
-    <w:lsdException w:name="HTML Cite" w:semiHidden="1" w:unhideWhenUsed="1"/>
-    <w:lsdException w:name="HTML Code" w:semiHidden="1" w:unhideWhenUsed="1"/>
-    <w:lsdException w:name="HTML Definition" w:semiHidden="1" w:unhideWhenUsed="1"/>
-    <w:lsdException w:name="HTML Keyboard" w:semiHidden="1" w:unhideWhenUsed="1"/>
-    <w:lsdException w:name="HTML Preformatted" w:semiHidden="1" w:unhideWhenUsed="1"/>
-    <w:lsdException w:name="HTML Sample" w:semiHidden="1" w:unhideWhenUsed="1"/>
-    <w:lsdException w:name="HTML Typewriter" w:semiHidden="1" w:unhideWhenUsed="1"/>
-    <w:lsdException w:name="HTML Variable" w:semiHidden="1" w:unhideWhenUsed="1"/>
-    <w:lsdException w:name="Normal Table" w:semiHidden="1" w:unhideWhenUsed="1"/>
-    <w:lsdException w:name="annotation subject" w:semiHidden="1" w:unhideWhenUsed="1"/>
-    <w:lsdException w:name="No List" w:semiHidden="1" w:unhideWhenUsed="1"/>
-    <w:lsdException w:name="Outline List 1" w:semiHidden="1" w:unhideWhenUsed="1"/>
-    <w:lsdException w:name="Outline List 2" w:semiHidden="1" w:unhideWhenUsed="1"/>
-    <w:lsdException w:name="Outline List 3" w:semiHidden="1" w:unhideWhenUsed="1"/>
-    <w:lsdException w:name="Table Simple 1" w:semiHidden="1" w:unhideWhenUsed="1"/>
-    <w:lsdException w:name="Table Simple 2" w:semiHidden="1" w:unhideWhenUsed="1"/>
-    <w:lsdException w:name="Table Simple 3" w:semiHidden="1" w:unhideWhenUsed="1"/>
-    <w:lsdException w:name="Table Classic 1" w:semiHidden="1" w:unhideWhenUsed="1"/>
-    <w:lsdException w:name="Table Classic 2" w:semiHidden="1" w:unhideWhenUsed="1"/>
-    <w:lsdException w:name="Table Classic 3" w:semiHidden="1" w:unhideWhenUsed="1"/>
-    <w:lsdException w:name="Table Classic 4" w:semiHidden="1" w:unhideWhenUsed="1"/>
-    <w:lsdException w:name="Table Colorful 1" w:semiHidden="1" w:unhideWhenUsed="1"/>
-    <w:lsdException w:name="Table Colorful 2" w:semiHidden="1" w:unhideWhenUsed="1"/>
-    <w:lsdException w:name="Table Colorful 3" w:semiHidden="1" w:unhideWhenUsed="1"/>
-    <w:lsdException w:name="Table Columns 1" w:semiHidden="1" w:unhideWhenUsed="1"/>
-    <w:lsdException w:name="Table Columns 2" w:semiHidden="1" w:unhideWhenUsed="1"/>
-    <w:lsdException w:name="Table Columns 3" w:semiHidden="1" w:unhideWhenUsed="1"/>
-    <w:lsdException w:name="Table Columns 4" w:semiHidden="1" w:unhideWhenUsed="1"/>
-    <w:lsdException w:name="Table Columns 5" w:semiHidden="1" w:unhideWhenUsed="1"/>
-    <w:lsdException w:name="Table Grid 1" w:semiHidden="1" w:unhideWhenUsed="1"/>
-    <w:lsdException w:name="Table Grid 2" w:semiHidden="1" w:unhideWhenUsed="1"/>
-    <w:lsdException w:name="Table Grid 3" w:semiHidden="1" w:unhideWhenUsed="1"/>
-    <w:lsdException w:name="Table Grid 4" w:semiHidden="1" w:unhideWhenUsed="1"/>
-    <w:lsdException w:name="Table Grid 5" w:semiHidden="1" w:unhideWhenUsed="1"/>
-    <w:lsdException w:name="Table Grid 6" w:semiHidden="1" w:unhideWhenUsed="1"/>
-    <w:lsdException w:name="Table Grid 7" w:semiHidden="1" w:unhideWhenUsed="1"/>
-    <w:lsdException w:name="Table Grid 8" w:semiHidden="1" w:unhideWhenUsed="1"/>
-    <w:lsdException w:name="Table List 1" w:semiHidden="1" w:unhideWhenUsed="1"/>
-    <w:lsdException w:name="Table List 2" w:semiHidden="1" w:unhideWhenUsed="1"/>
-    <w:lsdException w:name="Table List 3" w:semiHidden="1" w:unhideWhenUsed="1"/>
-    <w:lsdException w:name="Table List 4" w:semiHidden="1" w:unhideWhenUsed="1"/>
-    <w:lsdException w:name="Table List 5" w:semiHidden="1" w:unhideWhenUsed="1"/>
-    <w:lsdException w:name="Table List 6" w:semiHidden="1" w:unhideWhenUsed="1"/>
-    <w:lsdException w:name="Table List 7" w:semiHidden="1" w:unhideWhenUsed="1"/>
-    <w:lsdException w:name="Table List 8" w:semiHidden="1" w:unhideWhenUsed="1"/>
-    <w:lsdException w:name="Table 3D effects 1" w:semiHidden="1" w:unhideWhenUsed="1"/>
-    <w:lsdException w:name="Table 3D effects 2" w:semiHidden="1" w:unhideWhenUsed="1"/>
-    <w:lsdException w:name="Table 3D effects 3" w:semiHidden="1" w:unhideWhenUsed="1"/>
-    <w:lsdException w:name="Table Contemporary" w:semiHidden="1" w:unhideWhenUsed="1"/>
-    <w:lsdException w:name="Table Elegant" w:semiHidden="1" w:unhideWhenUsed="1"/>
-    <w:lsdException w:name="Table Professional" w:semiHidden="1" w:unhideWhenUsed="1"/>
-    <w:lsdException w:name="Table Subtle 1" w:semiHidden="1" w:unhideWhenUsed="1"/>
-    <w:lsdException w:name="Table Subtle 2" w:semiHidden="1" w:unhideWhenUsed="1"/>
-    <w:lsdException w:name="Table Web 1" w:semiHidden="1" w:unhideWhenUsed="1"/>
-    <w:lsdException w:name="Table Web 2" w:semiHidden="1" w:unhideWhenUsed="1"/>
-    <w:lsdException w:name="Table Web 3" w:semiHidden="1" w:unhideWhenUsed="1"/>
-    <w:lsdException w:name="Balloon Text" w:semiHidden="1" w:unhideWhenUsed="1"/>
-    <w:lsdException w:name="Table Grid" w:uiPriority="39"/>
-    <w:lsdException w:name="Table Theme" w:semiHidden="1" w:unhideWhenUsed="1"/>
-    <w:lsdException w:name="Placeholder Text" w:semiHidden="1"/>
-    <w:lsdException w:name="No Spacing" w:uiPriority="1" w:qFormat="1"/>
-    <w:lsdException w:name="Light Shading" w:uiPriority="60"/>
-    <w:lsdException w:name="Light List" w:uiPriority="61"/>
-    <w:lsdException w:name="Light Grid" w:uiPriority="62"/>
-    <w:lsdException w:name="Medium Shading 1" w:uiPriority="63"/>
-    <w:lsdException w:name="Medium Shading 2" w:uiPriority="64"/>
-    <w:lsdException w:name="Medium List 1" w:uiPriority="65"/>
-    <w:lsdException w:name="Medium List 2" w:uiPriority="66"/>
-    <w:lsdException w:name="Medium Grid 1" w:uiPriority="67"/>
-    <w:lsdException w:name="Medium Grid 2" w:uiPriority="68"/>
-    <w:lsdException w:name="Medium Grid 3" w:uiPriority="69"/>
-    <w:lsdException w:name="Dark List" w:uiPriority="70"/>
-    <w:lsdException w:name="Colorful Shading" w:uiPriority="71"/>
-    <w:lsdException w:name="Colorful List" w:uiPriority="72"/>
-    <w:lsdException w:name="Colorful Grid" w:uiPriority="73"/>
-    <w:lsdException w:name="Light Shading Accent 1" w:uiPriority="60"/>
-    <w:lsdException w:name="Light List Accent 1" w:uiPriority="61"/>
-    <w:lsdException w:name="Light Grid Accent 1" w:uiPriority="62"/>
-    <w:lsdException w:name="Medium Shading 1 Accent 1" w:uiPriority="63"/>
-    <w:lsdException w:name="Medium Shading 2 Accent 1" w:uiPriority="64"/>
-    <w:lsdException w:name="Medium List 1 Accent 1" w:uiPriority="65"/>
-    <w:lsdException w:name="Revision" w:semiHidden="1"/>
-    <w:lsdException w:name="List Paragraph" w:uiPriority="34" w:qFormat="1"/>
-    <w:lsdException w:name="Quote" w:uiPriority="29" w:qFormat="1"/>
-    <w:lsdException w:name="Intense Quote" w:uiPriority="30" w:qFormat="1"/>
-    <w:lsdException w:name="Medium List 2 Accent 1" w:uiPriority="66"/>
-    <w:lsdException w:name="Medium Grid 1 Accent 1" w:uiPriority="67"/>
-    <w:lsdException w:name="Medium Grid 2 Accent 1" w:uiPriority="68"/>
-    <w:lsdException w:name="Medium Grid 3 Accent 1" w:uiPriority="69"/>
-    <w:lsdException w:name="Dark List Accent 1" w:uiPriority="70"/>
-    <w:lsdException w:name="Colorful Shading Accent 1" w:uiPriority="71"/>
-    <w:lsdException w:name="Colorful List Accent 1" w:uiPriority="72"/>
-    <w:lsdException w:name="Colorful Grid Accent 1" w:uiPriority="73"/>
-    <w:lsdException w:name="Light Shading Accent 2" w:uiPriority="60"/>
-    <w:lsdException w:name="Light List Accent 2" w:uiPriority="61"/>
-    <w:lsdException w:name="Light Grid Accent 2" w:uiPriority="62"/>
-    <w:lsdException w:name="Medium Shading 1 Accent 2" w:uiPriority="63"/>
-    <w:lsdException w:name="Medium Shading 2 Accent 2" w:uiPriority="64"/>
-    <w:lsdException w:name="Medium List 1 Accent 2" w:uiPriority="65"/>
-    <w:lsdException w:name="Medium List 2 Accent 2" w:uiPriority="66"/>
-    <w:lsdException w:name="Medium Grid 1 Accent 2" w:uiPriority="67"/>
-    <w:lsdException w:name="Medium Grid 2 Accent 2" w:uiPriority="68"/>
-    <w:lsdException w:name="Medium Grid 3 Accent 2" w:uiPriority="69"/>
-    <w:lsdException w:name="Dark List Accent 2" w:uiPriority="70"/>
-    <w:lsdException w:name="Colorful Shading Accent 2" w:uiPriority="71"/>
-    <w:lsdException w:name="Colorful List Accent 2" w:uiPriority="72"/>
-    <w:lsdException w:name="Colorful Grid Accent 2" w:uiPriority="73"/>
-    <w:lsdException w:name="Light Shading Accent 3" w:uiPriority="60"/>
-    <w:lsdException w:name="Light List Accent 3" w:uiPriority="61"/>
-    <w:lsdException w:name="Light Grid Accent 3" w:uiPriority="62"/>
-    <w:lsdException w:name="Medium Shading 1 Accent 3" w:uiPriority="63"/>
-    <w:lsdException w:name="Medium Shading 2 Accent 3" w:uiPriority="64"/>
-    <w:lsdException w:name="Medium List 1 Accent 3" w:uiPriority="65"/>
-    <w:lsdException w:name="Medium List 2 Accent 3" w:uiPriority="66"/>
-    <w:lsdException w:name="Medium Grid 1 Accent 3" w:uiPriority="67"/>
-    <w:lsdException w:name="Medium Grid 2 Accent 3" w:uiPriority="68"/>
-    <w:lsdException w:name="Medium Grid 3 Accent 3" w:uiPriority="69"/>
-    <w:lsdException w:name="Dark List Accent 3" w:uiPriority="70"/>
-    <w:lsdException w:name="Colorful Shading Accent 3" w:uiPriority="71"/>
-    <w:lsdException w:name="Colorful List Accent 3" w:uiPriority="72"/>
-    <w:lsdException w:name="Colorful Grid Accent 3" w:uiPriority="73"/>
-    <w:lsdException w:name="Light Shading Accent 4" w:uiPriority="60"/>
-    <w:lsdException w:name="Light List Accent 4" w:uiPriority="61"/>
-    <w:lsdException w:name="Light Grid Accent 4" w:uiPriority="62"/>
-    <w:lsdException w:name="Medium Shading 1 Accent 4" w:uiPriority="63"/>
-    <w:lsdException w:name="Medium Shading 2 Accent 4" w:uiPriority="64"/>
-    <w:lsdException w:name="Medium List 1 Accent 4" w:uiPriority="65"/>
-    <w:lsdException w:name="Medium List 2 Accent 4" w:uiPriority="66"/>
-    <w:lsdException w:name="Medium Grid 1 Accent 4" w:uiPriority="67"/>
-    <w:lsdException w:name="Medium Grid 2 Accent 4" w:uiPriority="68"/>
-    <w:lsdException w:name="Medium Grid 3 Accent 4" w:uiPriority="69"/>
-    <w:lsdException w:name="Dark List Accent 4" w:uiPriority="70"/>
-    <w:lsdException w:name="Colorful Shading Accent 4" w:uiPriority="71"/>
-    <w:lsdException w:name="Colorful List Accent 4" w:uiPriority="72"/>
-    <w:lsdException w:name="Colorful Grid Accent 4" w:uiPriority="73"/>
-    <w:lsdException w:name="Light Shading Accent 5" w:uiPriority="60"/>
-    <w:lsdException w:name="Light List Accent 5" w:uiPriority="61"/>
-    <w:lsdException w:name="Light Grid Accent 5" w:uiPriority="62"/>
-    <w:lsdException w:name="Medium Shading 1 Accent 5" w:uiPriority="63"/>
-    <w:lsdException w:name="Medium Shading 2 Accent 5" w:uiPriority="64"/>
-    <w:lsdException w:name="Medium List 1 Accent 5" w:uiPriority="65"/>
-    <w:lsdException w:name="Medium List 2 Accent 5" w:uiPriority="66"/>
-    <w:lsdException w:name="Medium Grid 1 Accent 5" w:uiPriority="67"/>
-    <w:lsdException w:name="Medium Grid 2 Accent 5" w:uiPriority="68"/>
-    <w:lsdException w:name="Medium Grid 3 Accent 5" w:uiPriority="69"/>
-    <w:lsdException w:name="Dark List Accent 5" w:uiPriority="70"/>
-    <w:lsdException w:name="Colorful Shading Accent 5" w:uiPriority="71"/>
-    <w:lsdException w:name="Colorful List Accent 5" w:uiPriority="72"/>
-    <w:lsdException w:name="Colorful Grid Accent 5" w:uiPriority="73"/>
-    <w:lsdException w:name="Light Shading Accent 6" w:uiPriority="60"/>
-    <w:lsdException w:name="Light List Accent 6" w:uiPriority="61"/>
-    <w:lsdException w:name="Light Grid Accent 6" w:uiPriority="62"/>
-    <w:lsdException w:name="Medium Shading 1 Accent 6" w:uiPriority="63"/>
-    <w:lsdException w:name="Medium Shading 2 Accent 6" w:uiPriority="64"/>
-    <w:lsdException w:name="Medium List 1 Accent 6" w:uiPriority="65"/>
-    <w:lsdException w:name="Medium List 2 Accent 6" w:uiPriority="66"/>
-    <w:lsdException w:name="Medium Grid 1 Accent 6" w:uiPriority="67"/>
-    <w:lsdException w:name="Medium Grid 2 Accent 6" w:uiPriority="68"/>
-    <w:lsdException w:name="Medium Grid 3 Accent 6" w:uiPriority="69"/>
-    <w:lsdException w:name="Dark List Accent 6" w:uiPriority="70"/>
-    <w:lsdException w:name="Colorful Shading Accent 6" w:uiPriority="71"/>
-    <w:lsdException w:name="Colorful List Accent 6" w:uiPriority="72"/>
-    <w:lsdException w:name="Colorful Grid Accent 6" w:uiPriority="73"/>
-    <w:lsdException w:name="Subtle Emphasis" w:uiPriority="19" w:qFormat="1"/>
-    <w:lsdException w:name="Intense Emphasis" w:uiPriority="21" w:qFormat="1"/>
-    <w:lsdException w:name="Subtle Reference" w:uiPriority="31" w:qFormat="1"/>
-    <w:lsdException w:name="Intense Reference" w:uiPriority="32" w:qFormat="1"/>
-    <w:lsdException w:name="Book Title" w:uiPriority="33" w:qFormat="1"/>
-    <w:lsdException w:name="Bibliography" w:semiHidden="1" w:uiPriority="37" w:unhideWhenUsed="1"/>
-    <w:lsdException w:name="TOC Heading" w:semiHidden="1" w:uiPriority="39" w:unhideWhenUsed="1" w:qFormat="1"/>
-    <w:lsdException w:name="Plain Table 1" w:uiPriority="41"/>
-    <w:lsdException w:name="Plain Table 2" w:uiPriority="42"/>
-    <w:lsdException w:name="Plain Table 3" w:uiPriority="43"/>
-    <w:lsdException w:name="Plain Table 4" w:uiPriority="44"/>
-    <w:lsdException w:name="Plain Table 5" w:uiPriority="45"/>
-    <w:lsdException w:name="Grid Table Light" w:uiPriority="40"/>
-    <w:lsdException w:name="Grid Table 1 Light" w:uiPriority="46"/>
-    <w:lsdException w:name="Grid Table 2" w:uiPriority="47"/>
-    <w:lsdException w:name="Grid Table 3" w:uiPriority="48"/>
-    <w:lsdException w:name="Grid Table 4" w:uiPriority="49"/>
-    <w:lsdException w:name="Grid Table 5 Dark" w:uiPriority="50"/>
-    <w:lsdException w:name="Grid Table 6 Colorful" w:uiPriority="51"/>
-    <w:lsdException w:name="Grid Table 7 Colorful" w:uiPriority="52"/>
-    <w:lsdException w:name="Grid Table 1 Light Accent 1" w:uiPriority="46"/>
-    <w:lsdException w:name="Grid Table 2 Accent 1" w:uiPriority="47"/>
-    <w:lsdException w:name="Grid Table 3 Accent 1" w:uiPriority="48"/>
-    <w:lsdException w:name="Grid Table 4 Accent 1" w:uiPriority="49"/>
-    <w:lsdException w:name="Grid Table 5 Dark Accent 1" w:uiPriority="50"/>
-    <w:lsdException w:name="Grid Table 6 Colorful Accent 1" w:uiPriority="51"/>
-    <w:lsdException w:name="Grid Table 7 Colorful Accent 1" w:uiPriority="52"/>
-    <w:lsdException w:name="Grid Table 1 Light Accent 2" w:uiPriority="46"/>
-    <w:lsdException w:name="Grid Table 2 Accent 2" w:uiPriority="47"/>
-    <w:lsdException w:name="Grid Table 3 Accent 2" w:uiPriority="48"/>
-    <w:lsdException w:name="Grid Table 4 Accent 2" w:uiPriority="49"/>
-    <w:lsdException w:name="Grid Table 5 Dark Accent 2" w:uiPriority="50"/>
-    <w:lsdException w:name="Grid Table 6 Colorful Accent 2" w:uiPriority="51"/>
-    <w:lsdException w:name="Grid Table 7 Colorful Accent 2" w:uiPriority="52"/>
-    <w:lsdException w:name="Grid Table 1 Light Accent 3" w:uiPriority="46"/>
-    <w:lsdException w:name="Grid Table 2 Accent 3" w:uiPriority="47"/>
-    <w:lsdException w:name="Grid Table 3 Accent 3" w:uiPriority="48"/>
-    <w:lsdException w:name="Grid Table 4 Accent 3" w:uiPriority="49"/>
-    <w:lsdException w:name="Grid Table 5 Dark Accent 3" w:uiPriority="50"/>
-    <w:lsdException w:name="Grid Table 6 Colorful Accent 3" w:uiPriority="51"/>
-    <w:lsdException w:name="Grid Table 7 Colorful Accent 3" w:uiPriority="52"/>
-    <w:lsdException w:name="Grid Table 1 Light Accent 4" w:uiPriority="46"/>
-    <w:lsdException w:name="Grid Table 2 Accent 4" w:uiPriority="47"/>
-    <w:lsdException w:name="Grid Table 3 Accent 4" w:uiPriority="48"/>
-    <w:lsdException w:name="Grid Table 4 Accent 4" w:uiPriority="49"/>
-    <w:lsdException w:name="Grid Table 5 Dark Accent 4" w:uiPriority="50"/>
-    <w:lsdException w:name="Grid Table 6 Colorful Accent 4" w:uiPriority="51"/>
-    <w:lsdException w:name="Grid Table 7 Colorful Accent 4" w:uiPriority="52"/>
-    <w:lsdException w:name="Grid Table 1 Light Accent 5" w:uiPriority="46"/>
-    <w:lsdException w:name="Grid Table 2 Accent 5" w:uiPriority="47"/>
-    <w:lsdException w:name="Grid Table 3 Accent 5" w:uiPriority="48"/>
-    <w:lsdException w:name="Grid Table 4 Accent 5" w:uiPriority="49"/>
-    <w:lsdException w:name="Grid Table 5 Dark Accent 5" w:uiPriority="50"/>
-    <w:lsdException w:name="Grid Table 6 Colorful Accent 5" w:uiPriority="51"/>
-    <w:lsdException w:name="Grid Table 7 Colorful Accent 5" w:uiPriority="52"/>
-    <w:lsdException w:name="Grid Table 1 Light Accent 6" w:uiPriority="46"/>
-    <w:lsdException w:name="Grid Table 2 Accent 6" w:uiPriority="47"/>
-    <w:lsdException w:name="Grid Table 3 Accent 6" w:uiPriority="48"/>
-    <w:lsdException w:name="Grid Table 4 Accent 6" w:uiPriority="49"/>
-    <w:lsdException w:name="Grid Table 5 Dark Accent 6" w:uiPriority="50"/>
-    <w:lsdException w:name="Grid Table 6 Colorful Accent 6" w:uiPriority="51"/>
-    <w:lsdException w:name="Grid Table 7 Colorful Accent 6" w:uiPriority="52"/>
-    <w:lsdException w:name="List Table 1 Light" w:uiPriority="46"/>
-    <w:lsdException w:name="List Table 2" w:uiPriority="47"/>
-    <w:lsdException w:name="List Table 3" w:uiPriority="48"/>
-    <w:lsdException w:name="List Table 4" w:uiPriority="49"/>
-    <w:lsdException w:name="List Table 5 Dark" w:uiPriority="50"/>
-    <w:lsdException w:name="List Table 6 Colorful" w:uiPriority="51"/>
-    <w:lsdException w:name="List Table 7 Colorful" w:uiPriority="52"/>
-    <w:lsdException w:name="List Table 1 Light Accent 1" w:uiPriority="46"/>
-    <w:lsdException w:name="List Table 2 Accent 1" w:uiPriority="47"/>
-    <w:lsdException w:name="List Table 3 Accent 1" w:uiPriority="48"/>
-    <w:lsdException w:name="List Table 4 Accent 1" w:uiPriority="49"/>
-    <w:lsdException w:name="List Table 5 Dark Accent 1" w:uiPriority="50"/>
-    <w:lsdException w:name="List Table 6 Colorful Accent 1" w:uiPriority="51"/>
-    <w:lsdException w:name="List Table 7 Colorful Accent 1" w:uiPriority="52"/>
-    <w:lsdException w:name="List Table 1 Light Accent 2" w:uiPriority="46"/>
-    <w:lsdException w:name="List Table 2 Accent 2" w:uiPriority="47"/>
-    <w:lsdException w:name="List Table 3 Accent 2" w:uiPriority="48"/>
-    <w:lsdException w:name="List Table 4 Accent 2" w:uiPriority="49"/>
-    <w:lsdException w:name="List Table 5 Dark Accent 2" w:uiPriority="50"/>
-    <w:lsdException w:name="List Table 6 Colorful Accent 2" w:uiPriority="51"/>
-    <w:lsdException w:name="List Table 7 Colorful Accent 2" w:uiPriority="52"/>
-    <w:lsdException w:name="List Table 1 Light Accent 3" w:uiPriority="46"/>
-    <w:lsdException w:name="List Table 2 Accent 3" w:uiPriority="47"/>
-    <w:lsdException w:name="List Table 3 Accent 3" w:uiPriority="48"/>
-    <w:lsdException w:name="List Table 4 Accent 3" w:uiPriority="49"/>
-    <w:lsdException w:name="List Table 5 Dark Accent 3" w:uiPriority="50"/>
-    <w:lsdException w:name="List Table 6 Colorful Accent 3" w:uiPriority="51"/>
-    <w:lsdException w:name="List Table 7 Colorful Accent 3" w:uiPriority="52"/>
-    <w:lsdException w:name="List Table 1 Light Accent 4" w:uiPriority="46"/>
-    <w:lsdException w:name="List Table 2 Accent 4" w:uiPriority="47"/>
-    <w:lsdException w:name="List Table 3 Accent 4" w:uiPriority="48"/>
-    <w:lsdException w:name="List Table 4 Accent 4" w:uiPriority="49"/>
-    <w:lsdException w:name="List Table 5 Dark Accent 4" w:uiPriority="50"/>
-    <w:lsdException w:name="List Table 6 Colorful Accent 4" w:uiPriority="51"/>
-    <w:lsdException w:name="List Table 7 Colorful Accent 4" w:uiPriority="52"/>
-    <w:lsdException w:name="List Table 1 Light Accent 5" w:uiPriority="46"/>
-    <w:lsdException w:name="List Table 2 Accent 5" w:uiPriority="47"/>
-    <w:lsdException w:name="List Table 3 Accent 5" w:uiPriority="48"/>
-    <w:lsdException w:name="List Table 4 Accent 5" w:uiPriority="49"/>
-    <w:lsdException w:name="List Table 5 Dark Accent 5" w:uiPriority="50"/>
-    <w:lsdException w:name="List Table 6 Colorful Accent 5" w:uiPriority="51"/>
-    <w:lsdException w:name="List Table 7 Colorful Accent 5" w:uiPriority="52"/>
-    <w:lsdException w:name="List Table 1 Light Accent 6" w:uiPriority="46"/>
-    <w:lsdException w:name="List Table 2 Accent 6" w:uiPriority="47"/>
-    <w:lsdException w:name="List Table 3 Accent 6" w:uiPriority="48"/>
-    <w:lsdException w:name="List Table 4 Accent 6" w:uiPriority="49"/>
-    <w:lsdException w:name="List Table 5 Dark Accent 6" w:uiPriority="50"/>
-    <w:lsdException w:name="List Table 6 Colorful Accent 6" w:uiPriority="51"/>
-    <w:lsdException w:name="List Table 7 Colorful Accent 6" w:uiPriority="52"/>
-    <w:lsdException w:name="Mention" w:semiHidden="1" w:unhideWhenUsed="1"/>
-    <w:lsdException w:name="Smart Hyperlink" w:semiHidden="1" w:unhideWhenUsed="1"/>
-    <w:lsdException w:name="Hashtag" w:semiHidden="1" w:unhideWhenUsed="1"/>
-    <w:lsdException w:name="Unresolved Mention" w:semiHidden="1" w:unhideWhenUsed="1"/>
+  <w:latentStyles w:defLockedState="0" w:defUIPriority="99" w:defSemiHidden="1" w:defUnhideWhenUsed="1" w:defQFormat="0" w:count="267">
+    <w:lsdException w:name="Normal" w:semiHidden="0" w:uiPriority="0" w:unhideWhenUsed="0" w:qFormat="1"/>
+    <w:lsdException w:name="heading 1" w:semiHidden="0" w:uiPriority="9" w:unhideWhenUsed="0" w:qFormat="1"/>
+    <w:lsdException w:name="heading 2" w:uiPriority="9" w:qFormat="1"/>
+    <w:lsdException w:name="heading 3" w:uiPriority="9" w:qFormat="1"/>
+    <w:lsdException w:name="heading 4" w:uiPriority="9" w:qFormat="1"/>
+    <w:lsdException w:name="heading 5" w:uiPriority="9" w:qFormat="1"/>
+    <w:lsdException w:name="heading 6" w:uiPriority="9" w:qFormat="1"/>
+    <w:lsdException w:name="heading 7" w:uiPriority="9" w:qFormat="1"/>
+    <w:lsdException w:name="heading 8" w:uiPriority="9" w:qFormat="1"/>
+    <w:lsdException w:name="heading 9" w:uiPriority="9" w:qFormat="1"/>
+    <w:lsdException w:name="toc 1" w:uiPriority="39"/>
+    <w:lsdException w:name="toc 2" w:uiPriority="39"/>
+    <w:lsdException w:name="toc 3" w:uiPriority="39"/>
+    <w:lsdException w:name="toc 4" w:uiPriority="39"/>
+    <w:lsdException w:name="toc 5" w:uiPriority="39"/>
+    <w:lsdException w:name="toc 6" w:uiPriority="39"/>
+    <w:lsdException w:name="toc 7" w:uiPriority="39"/>
+    <w:lsdException w:name="toc 8" w:uiPriority="39"/>
+    <w:lsdException w:name="toc 9" w:uiPriority="39"/>
+    <w:lsdException w:name="caption" w:uiPriority="35" w:qFormat="1"/>
+    <w:lsdException w:name="Title" w:semiHidden="0" w:uiPriority="10" w:unhideWhenUsed="0" w:qFormat="1"/>
+    <w:lsdException w:name="Default Paragraph Font" w:uiPriority="1"/>
+    <w:lsdException w:name="Subtitle" w:semiHidden="0" w:uiPriority="11" w:unhideWhenUsed="0" w:qFormat="1"/>
+    <w:lsdException w:name="Strong" w:semiHidden="0" w:uiPriority="22" w:unhideWhenUsed="0" w:qFormat="1"/>
+    <w:lsdException w:name="Emphasis" w:semiHidden="0" w:uiPriority="20" w:unhideWhenUsed="0" w:qFormat="1"/>
+    <w:lsdException w:name="Table Grid" w:semiHidden="0" w:uiPriority="39" w:unhideWhenUsed="0"/>
+    <w:lsdException w:name="Placeholder Text" w:unhideWhenUsed="0"/>
+    <w:lsdException w:name="No Spacing" w:semiHidden="0" w:uiPriority="1" w:unhideWhenUsed="0" w:qFormat="1"/>
+    <w:lsdException w:name="Light Shading" w:semiHidden="0" w:uiPriority="60" w:unhideWhenUsed="0"/>
+    <w:lsdException w:name="Light List" w:semiHidden="0" w:uiPriority="61" w:unhideWhenUsed="0"/>
+    <w:lsdException w:name="Light Grid" w:semiHidden="0" w:uiPriority="62" w:unhideWhenUsed="0"/>
+    <w:lsdException w:name="Medium Shading 1" w:semiHidden="0" w:uiPriority="63" w:unhideWhenUsed="0"/>
+    <w:lsdException w:name="Medium Shading 2" w:semiHidden="0" w:uiPriority="64" w:unhideWhenUsed="0"/>
+    <w:lsdException w:name="Medium List 1" w:semiHidden="0" w:uiPriority="65" w:unhideWhenUsed="0"/>
+    <w:lsdException w:name="Medium List 2" w:semiHidden="0" w:uiPriority="66" w:unhideWhenUsed="0"/>
+    <w:lsdException w:name="Medium Grid 1" w:semiHidden="0" w:uiPriority="67" w:unhideWhenUsed="0"/>
+    <w:lsdException w:name="Medium Grid 2" w:semiHidden="0" w:uiPriority="68" w:unhideWhenUsed="0"/>
+    <w:lsdException w:name="Medium Grid 3" w:semiHidden="0" w:uiPriority="69" w:unhideWhenUsed="0"/>
+    <w:lsdException w:name="Dark List" w:semiHidden="0" w:uiPriority="70" w:unhideWhenUsed="0"/>
+    <w:lsdException w:name="Colorful Shading" w:semiHidden="0" w:uiPriority="71" w:unhideWhenUsed="0"/>
+    <w:lsdException w:name="Colorful List" w:semiHidden="0" w:uiPriority="72" w:unhideWhenUsed="0"/>
+    <w:lsdException w:name="Colorful Grid" w:semiHidden="0" w:uiPriority="73" w:unhideWhenUsed="0"/>
+    <w:lsdException w:name="Light Shading Accent 1" w:semiHidden="0" w:uiPriority="60" w:unhideWhenUsed="0"/>
+    <w:lsdException w:name="Light List Accent 1" w:semiHidden="0" w:uiPriority="61" w:unhideWhenUsed="0"/>
+    <w:lsdException w:name="Light Grid Accent 1" w:semiHidden="0" w:uiPriority="62" w:unhideWhenUsed="0"/>
+    <w:lsdException w:name="Medium Shading 1 Accent 1" w:semiHidden="0" w:uiPriority="63" w:unhideWhenUsed="0"/>
+    <w:lsdException w:name="Medium Shading 2 Accent 1" w:semiHidden="0" w:uiPriority="64" w:unhideWhenUsed="0"/>
+    <w:lsdException w:name="Medium List 1 Accent 1" w:semiHidden="0" w:uiPriority="65" w:unhideWhenUsed="0"/>
+    <w:lsdException w:name="Revision" w:unhideWhenUsed="0"/>
+    <w:lsdException w:name="List Paragraph" w:semiHidden="0" w:uiPriority="34" w:unhideWhenUsed="0" w:qFormat="1"/>
+    <w:lsdException w:name="Quote" w:semiHidden="0" w:uiPriority="29" w:unhideWhenUsed="0" w:qFormat="1"/>
+    <w:lsdException w:name="Intense Quote" w:semiHidden="0" w:uiPriority="30" w:unhideWhenUsed="0" w:qFormat="1"/>
+    <w:lsdException w:name="Medium List 2 Accent 1" w:semiHidden="0" w:uiPriority="66" w:unhideWhenUsed="0"/>
+    <w:lsdException w:name="Medium Grid 1 Accent 1" w:semiHidden="0" w:uiPriority="67" w:unhideWhenUsed="0"/>
+    <w:lsdException w:name="Medium Grid 2 Accent 1" w:semiHidden="0" w:uiPriority="68" w:unhideWhenUsed="0"/>
+    <w:lsdException w:name="Medium Grid 3 Accent 1" w:semiHidden="0" w:uiPriority="69" w:unhideWhenUsed="0"/>
+    <w:lsdException w:name="Dark List Accent 1" w:semiHidden="0" w:uiPriority="70" w:unhideWhenUsed="0"/>
+    <w:lsdException w:name="Colorful Shading Accent 1" w:semiHidden="0" w:uiPriority="71" w:unhideWhenUsed="0"/>
+    <w:lsdException w:name="Colorful List Accent 1" w:semiHidden="0" w:uiPriority="72" w:unhideWhenUsed="0"/>
+    <w:lsdException w:name="Colorful Grid Accent 1" w:semiHidden="0" w:uiPriority="73" w:unhideWhenUsed="0"/>
+    <w:lsdException w:name="Light Shading Accent 2" w:semiHidden="0" w:uiPriority="60" w:unhideWhenUsed="0"/>
+    <w:lsdException w:name="Light List Accent 2" w:semiHidden="0" w:uiPriority="61" w:unhideWhenUsed="0"/>
+    <w:lsdException w:name="Light Grid Accent 2" w:semiHidden="0" w:uiPriority="62" w:unhideWhenUsed="0"/>
+    <w:lsdException w:name="Medium Shading 1 Accent 2" w:semiHidden="0" w:uiPriority="63" w:unhideWhenUsed="0"/>
+    <w:lsdException w:name="Medium Shading 2 Accent 2" w:semiHidden="0" w:uiPriority="64" w:unhideWhenUsed="0"/>
+    <w:lsdException w:name="Medium List 1 Accent 2" w:semiHidden="0" w:uiPriority="65" w:unhideWhenUsed="0"/>
+    <w:lsdException w:name="Medium List 2 Accent 2" w:semiHidden="0" w:uiPriority="66" w:unhideWhenUsed="0"/>
+    <w:lsdException w:name="Medium Grid 1 Accent 2" w:semiHidden="0" w:uiPriority="67" w:unhideWhenUsed="0"/>
+    <w:lsdException w:name="Medium Grid 2 Accent 2" w:semiHidden="0" w:uiPriority="68" w:unhideWhenUsed="0"/>
+    <w:lsdException w:name="Medium Grid 3 Accent 2" w:semiHidden="0" w:uiPriority="69" w:unhideWhenUsed="0"/>
+    <w:lsdException w:name="Dark List Accent 2" w:semiHidden="0" w:uiPriority="70" w:unhideWhenUsed="0"/>
+    <w:lsdException w:name="Colorful Shading Accent 2" w:semiHidden="0" w:uiPriority="71" w:unhideWhenUsed="0"/>
+    <w:lsdException w:name="Colorful List Accent 2" w:semiHidden="0" w:uiPriority="72" w:unhideWhenUsed="0"/>
+    <w:lsdException w:name="Colorful Grid Accent 2" w:semiHidden="0" w:uiPriority="73" w:unhideWhenUsed="0"/>
+    <w:lsdException w:name="Light Shading Accent 3" w:semiHidden="0" w:uiPriority="60" w:unhideWhenUsed="0"/>
+    <w:lsdException w:name="Light List Accent 3" w:semiHidden="0" w:uiPriority="61" w:unhideWhenUsed="0"/>
+    <w:lsdException w:name="Light Grid Accent 3" w:semiHidden="0" w:uiPriority="62" w:unhideWhenUsed="0"/>
+    <w:lsdException w:name="Medium Shading 1 Accent 3" w:semiHidden="0" w:uiPriority="63" w:unhideWhenUsed="0"/>
+    <w:lsdException w:name="Medium Shading 2 Accent 3" w:semiHidden="0" w:uiPriority="64" w:unhideWhenUsed="0"/>
+    <w:lsdException w:name="Medium List 1 Accent 3" w:semiHidden="0" w:uiPriority="65" w:unhideWhenUsed="0"/>
+    <w:lsdException w:name="Medium List 2 Accent 3" w:semiHidden="0" w:uiPriority="66" w:unhideWhenUsed="0"/>
+    <w:lsdException w:name="Medium Grid 1 Accent 3" w:semiHidden="0" w:uiPriority="67" w:unhideWhenUsed="0"/>
+    <w:lsdException w:name="Medium Grid 2 Accent 3" w:semiHidden="0" w:uiPriority="68" w:unhideWhenUsed="0"/>
+    <w:lsdException w:name="Medium Grid 3 Accent 3" w:semiHidden="0" w:uiPriority="69" w:unhideWhenUsed="0"/>
+    <w:lsdException w:name="Dark List Accent 3" w:semiHidden="0" w:uiPriority="70" w:unhideWhenUsed="0"/>
+    <w:lsdException w:name="Colorful Shading Accent 3" w:semiHidden="0" w:uiPriority="71" w:unhideWhenUsed="0"/>
+    <w:lsdException w:name="Colorful List Accent 3" w:semiHidden="0" w:uiPriority="72" w:unhideWhenUsed="0"/>
+    <w:lsdException w:name="Colorful Grid Accent 3" w:semiHidden="0" w:uiPriority="73" w:unhideWhenUsed="0"/>
+    <w:lsdException w:name="Light Shading Accent 4" w:semiHidden="0" w:uiPriority="60" w:unhideWhenUsed="0"/>
+    <w:lsdException w:name="Light List Accent 4" w:semiHidden="0" w:uiPriority="61" w:unhideWhenUsed="0"/>
+    <w:lsdException w:name="Light Grid Accent 4" w:semiHidden="0" w:uiPriority="62" w:unhideWhenUsed="0"/>
+    <w:lsdException w:name="Medium Shading 1 Accent 4" w:semiHidden="0" w:uiPriority="63" w:unhideWhenUsed="0"/>
+    <w:lsdException w:name="Medium Shading 2 Accent 4" w:semiHidden="0" w:uiPriority="64" w:unhideWhenUsed="0"/>
+    <w:lsdException w:name="Medium List 1 Accent 4" w:semiHidden="0" w:uiPriority="65" w:unhideWhenUsed="0"/>
+    <w:lsdException w:name="Medium List 2 Accent 4" w:semiHidden="0" w:uiPriority="66" w:unhideWhenUsed="0"/>
+    <w:lsdException w:name="Medium Grid 1 Accent 4" w:semiHidden="0" w:uiPriority="67" w:unhideWhenUsed="0"/>
+    <w:lsdException w:name="Medium Grid 2 Accent 4" w:semiHidden="0" w:uiPriority="68" w:unhideWhenUsed="0"/>
+    <w:lsdException w:name="Medium Grid 3 Accent 4" w:semiHidden="0" w:uiPriority="69" w:unhideWhenUsed="0"/>
+    <w:lsdException w:name="Dark List Accent 4" w:semiHidden="0" w:uiPriority="70" w:unhideWhenUsed="0"/>
+    <w:lsdException w:name="Colorful Shading Accent 4" w:semiHidden="0" w:uiPriority="71" w:unhideWhenUsed="0"/>
+    <w:lsdException w:name="Colorful List Accent 4" w:semiHidden="0" w:uiPriority="72" w:unhideWhenUsed="0"/>
+    <w:lsdException w:name="Colorful Grid Accent 4" w:semiHidden="0" w:uiPriority="73" w:unhideWhenUsed="0"/>
+    <w:lsdException w:name="Light Shading Accent 5" w:semiHidden="0" w:uiPriority="60" w:unhideWhenUsed="0"/>
+    <w:lsdException w:name="Light List Accent 5" w:semiHidden="0" w:uiPriority="61" w:unhideWhenUsed="0"/>
+    <w:lsdException w:name="Light Grid Accent 5" w:semiHidden="0" w:uiPriority="62" w:unhideWhenUsed="0"/>
+    <w:lsdException w:name="Medium Shading 1 Accent 5" w:semiHidden="0" w:uiPriority="63" w:unhideWhenUsed="0"/>
+    <w:lsdException w:name="Medium Shading 2 Accent 5" w:semiHidden="0" w:uiPriority="64" w:unhideWhenUsed="0"/>
+    <w:lsdException w:name="Medium List 1 Accent 5" w:semiHidden="0" w:uiPriority="65" w:unhideWhenUsed="0"/>
+    <w:lsdException w:name="Medium List 2 Accent 5" w:semiHidden="0" w:uiPriority="66" w:unhideWhenUsed="0"/>
+    <w:lsdException w:name="Medium Grid 1 Accent 5" w:semiHidden="0" w:uiPriority="67" w:unhideWhenUsed="0"/>
+    <w:lsdException w:name="Medium Grid 2 Accent 5" w:semiHidden="0" w:uiPriority="68" w:unhideWhenUsed="0"/>
+    <w:lsdException w:name="Medium Grid 3 Accent 5" w:semiHidden="0" w:uiPriority="69" w:unhideWhenUsed="0"/>
+    <w:lsdException w:name="Dark List Accent 5" w:semiHidden="0" w:uiPriority="70" w:unhideWhenUsed="0"/>
+    <w:lsdException w:name="Colorful Shading Accent 5" w:semiHidden="0" w:uiPriority="71" w:unhideWhenUsed="0"/>
+    <w:lsdException w:name="Colorful List Accent 5" w:semiHidden="0" w:uiPriority="72" w:unhideWhenUsed="0"/>
+    <w:lsdException w:name="Colorful Grid Accent 5" w:semiHidden="0" w:uiPriority="73" w:unhideWhenUsed="0"/>
+    <w:lsdException w:name="Light Shading Accent 6" w:semiHidden="0" w:uiPriority="60" w:unhideWhenUsed="0"/>
+    <w:lsdException w:name="Light List Accent 6" w:semiHidden="0" w:uiPriority="61" w:unhideWhenUsed="0"/>
+    <w:lsdException w:name="Light Grid Accent 6" w:semiHidden="0" w:uiPriority="62" w:unhideWhenUsed="0"/>
+    <w:lsdException w:name="Medium Shading 1 Accent 6" w:semiHidden="0" w:uiPriority="63" w:unhideWhenUsed="0"/>
+    <w:lsdException w:name="Medium Shading 2 Accent 6" w:semiHidden="0" w:uiPriority="64" w:unhideWhenUsed="0"/>
+    <w:lsdException w:name="Medium List 1 Accent 6" w:semiHidden="0" w:uiPriority="65" w:unhideWhenUsed="0"/>
+    <w:lsdException w:name="Medium List 2 Accent 6" w:semiHidden="0" w:uiPriority="66" w:unhideWhenUsed="0"/>
+    <w:lsdException w:name="Medium Grid 1 Accent 6" w:semiHidden="0" w:uiPriority="67" w:unhideWhenUsed="0"/>
+    <w:lsdException w:name="Medium Grid 2 Accent 6" w:semiHidden="0" w:uiPriority="68" w:unhideWhenUsed="0"/>
+    <w:lsdException w:name="Medium Grid 3 Accent 6" w:semiHidden="0" w:uiPriority="69" w:unhideWhenUsed="0"/>
+    <w:lsdException w:name="Dark List Accent 6" w:semiHidden="0" w:uiPriority="70" w:unhideWhenUsed="0"/>
+    <w:lsdException w:name="Colorful Shading Accent 6" w:semiHidden="0" w:uiPriority="71" w:unhideWhenUsed="0"/>
+    <w:lsdException w:name="Colorful List Accent 6" w:semiHidden="0" w:uiPriority="72" w:unhideWhenUsed="0"/>
+    <w:lsdException w:name="Colorful Grid Accent 6" w:semiHidden="0" w:uiPriority="73" w:unhideWhenUsed="0"/>
+    <w:lsdException w:name="Subtle Emphasis" w:semiHidden="0" w:uiPriority="19" w:unhideWhenUsed="0" w:qFormat="1"/>
+    <w:lsdException w:name="Intense Emphasis" w:semiHidden="0" w:uiPriority="21" w:unhideWhenUsed="0" w:qFormat="1"/>
+    <w:lsdException w:name="Subtle Reference" w:semiHidden="0" w:uiPriority="31" w:unhideWhenUsed="0" w:qFormat="1"/>
+    <w:lsdException w:name="Intense Reference" w:semiHidden="0" w:uiPriority="32" w:unhideWhenUsed="0" w:qFormat="1"/>
+    <w:lsdException w:name="Book Title" w:semiHidden="0" w:uiPriority="33" w:unhideWhenUsed="0" w:qFormat="1"/>
+    <w:lsdException w:name="Bibliography" w:uiPriority="37"/>
+    <w:lsdException w:name="TOC Heading" w:uiPriority="39" w:qFormat="1"/>
   </w:latentStyles>
   <w:style w:type="paragraph" w:default="1" w:styleId="Normal">
     <w:name w:val="Normal"/>
@@ -928,6 +676,7 @@
       <w:spacing w:after="0" w:line="240" w:lineRule="auto"/>
     </w:pPr>
     <w:tblPr>
+      <w:tblInd w:w="0" w:type="dxa"/>
       <w:tblBorders>
         <w:top w:val="single" w:sz="4" w:space="0" w:color="auto"/>
         <w:left w:val="single" w:sz="4" w:space="0" w:color="auto"/>
@@ -936,6 +685,12 @@
         <w:insideH w:val="single" w:sz="4" w:space="0" w:color="auto"/>
         <w:insideV w:val="single" w:sz="4" w:space="0" w:color="auto"/>
       </w:tblBorders>
+      <w:tblCellMar>
+        <w:top w:w="0" w:type="dxa"/>
+        <w:left w:w="108" w:type="dxa"/>
+        <w:bottom w:w="0" w:type="dxa"/>
+        <w:right w:w="108" w:type="dxa"/>
+      </w:tblCellMar>
     </w:tblPr>
   </w:style>
   <w:style w:type="character" w:styleId="PlaceholderText">
@@ -946,6 +701,303 @@
     <w:rsid w:val="004F4599"/>
     <w:rPr>
       <w:color w:val="808080"/>
+    </w:rPr>
+  </w:style>
+  <w:style w:type="paragraph" w:styleId="BalloonText">
+    <w:name w:val="Balloon Text"/>
+    <w:basedOn w:val="Normal"/>
+    <w:link w:val="BalloonTextChar"/>
+    <w:uiPriority w:val="99"/>
+    <w:semiHidden/>
+    <w:unhideWhenUsed/>
+    <w:rsid w:val="000E2B1C"/>
+    <w:pPr>
+      <w:spacing w:after="0" w:line="240" w:lineRule="auto"/>
+    </w:pPr>
+    <w:rPr>
+      <w:rFonts w:ascii="Tahoma" w:hAnsi="Tahoma" w:cs="Tahoma"/>
+      <w:sz w:val="16"/>
+      <w:szCs w:val="16"/>
+    </w:rPr>
+  </w:style>
+  <w:style w:type="character" w:customStyle="1" w:styleId="BalloonTextChar">
+    <w:name w:val="Balloon Text Char"/>
+    <w:basedOn w:val="DefaultParagraphFont"/>
+    <w:link w:val="BalloonText"/>
+    <w:uiPriority w:val="99"/>
+    <w:semiHidden/>
+    <w:rsid w:val="000E2B1C"/>
+    <w:rPr>
+      <w:rFonts w:ascii="Tahoma" w:hAnsi="Tahoma" w:cs="Tahoma"/>
+      <w:sz w:val="16"/>
+      <w:szCs w:val="16"/>
+    </w:rPr>
+  </w:style>
+</w:styles>
+</file>
+
+<file path=word/stylesWithEffects.xml><?xml version="1.0" encoding="utf-8"?>
+<w:styles xmlns:wpc="http://schemas.microsoft.com/office/word/2010/wordprocessingCanvas" xmlns:mc="http://schemas.openxmlformats.org/markup-compatibility/2006" xmlns:o="urn:schemas-microsoft-com:office:office" xmlns:r="http://schemas.openxmlformats.org/officeDocument/2006/relationships" xmlns:m="http://schemas.openxmlformats.org/officeDocument/2006/math" xmlns:v="urn:schemas-microsoft-com:vml" xmlns:wp14="http://schemas.microsoft.com/office/word/2010/wordprocessingDrawing" xmlns:wp="http://schemas.openxmlformats.org/drawingml/2006/wordprocessingDrawing" xmlns:w10="urn:schemas-microsoft-com:office:word" xmlns:w="http://schemas.openxmlformats.org/wordprocessingml/2006/main" xmlns:w14="http://schemas.microsoft.com/office/word/2010/wordml" xmlns:wpg="http://schemas.microsoft.com/office/word/2010/wordprocessingGroup" xmlns:wpi="http://schemas.microsoft.com/office/word/2010/wordprocessingInk" xmlns:wne="http://schemas.microsoft.com/office/word/2006/wordml" xmlns:wps="http://schemas.microsoft.com/office/word/2010/wordprocessingShape" mc:Ignorable="w14 wp14">
+  <w:docDefaults>
+    <w:rPrDefault>
+      <w:rPr>
+        <w:rFonts w:asciiTheme="minorHAnsi" w:eastAsiaTheme="minorHAnsi" w:hAnsiTheme="minorHAnsi" w:cstheme="minorBidi"/>
+        <w:sz w:val="22"/>
+        <w:szCs w:val="22"/>
+        <w:lang w:val="id-ID" w:eastAsia="en-US" w:bidi="ar-SA"/>
+      </w:rPr>
+    </w:rPrDefault>
+    <w:pPrDefault>
+      <w:pPr>
+        <w:spacing w:after="160" w:line="259" w:lineRule="auto"/>
+      </w:pPr>
+    </w:pPrDefault>
+  </w:docDefaults>
+  <w:latentStyles w:defLockedState="0" w:defUIPriority="99" w:defSemiHidden="1" w:defUnhideWhenUsed="1" w:defQFormat="0" w:count="267">
+    <w:lsdException w:name="Normal" w:semiHidden="0" w:uiPriority="0" w:unhideWhenUsed="0" w:qFormat="1"/>
+    <w:lsdException w:name="heading 1" w:semiHidden="0" w:uiPriority="9" w:unhideWhenUsed="0" w:qFormat="1"/>
+    <w:lsdException w:name="heading 2" w:uiPriority="9" w:qFormat="1"/>
+    <w:lsdException w:name="heading 3" w:uiPriority="9" w:qFormat="1"/>
+    <w:lsdException w:name="heading 4" w:uiPriority="9" w:qFormat="1"/>
+    <w:lsdException w:name="heading 5" w:uiPriority="9" w:qFormat="1"/>
+    <w:lsdException w:name="heading 6" w:uiPriority="9" w:qFormat="1"/>
+    <w:lsdException w:name="heading 7" w:uiPriority="9" w:qFormat="1"/>
+    <w:lsdException w:name="heading 8" w:uiPriority="9" w:qFormat="1"/>
+    <w:lsdException w:name="heading 9" w:uiPriority="9" w:qFormat="1"/>
+    <w:lsdException w:name="toc 1" w:uiPriority="39"/>
+    <w:lsdException w:name="toc 2" w:uiPriority="39"/>
+    <w:lsdException w:name="toc 3" w:uiPriority="39"/>
+    <w:lsdException w:name="toc 4" w:uiPriority="39"/>
+    <w:lsdException w:name="toc 5" w:uiPriority="39"/>
+    <w:lsdException w:name="toc 6" w:uiPriority="39"/>
+    <w:lsdException w:name="toc 7" w:uiPriority="39"/>
+    <w:lsdException w:name="toc 8" w:uiPriority="39"/>
+    <w:lsdException w:name="toc 9" w:uiPriority="39"/>
+    <w:lsdException w:name="caption" w:uiPriority="35" w:qFormat="1"/>
+    <w:lsdException w:name="Title" w:semiHidden="0" w:uiPriority="10" w:unhideWhenUsed="0" w:qFormat="1"/>
+    <w:lsdException w:name="Default Paragraph Font" w:uiPriority="1"/>
+    <w:lsdException w:name="Subtitle" w:semiHidden="0" w:uiPriority="11" w:unhideWhenUsed="0" w:qFormat="1"/>
+    <w:lsdException w:name="Strong" w:semiHidden="0" w:uiPriority="22" w:unhideWhenUsed="0" w:qFormat="1"/>
+    <w:lsdException w:name="Emphasis" w:semiHidden="0" w:uiPriority="20" w:unhideWhenUsed="0" w:qFormat="1"/>
+    <w:lsdException w:name="Table Grid" w:semiHidden="0" w:uiPriority="39" w:unhideWhenUsed="0"/>
+    <w:lsdException w:name="Placeholder Text" w:unhideWhenUsed="0"/>
+    <w:lsdException w:name="No Spacing" w:semiHidden="0" w:uiPriority="1" w:unhideWhenUsed="0" w:qFormat="1"/>
+    <w:lsdException w:name="Light Shading" w:semiHidden="0" w:uiPriority="60" w:unhideWhenUsed="0"/>
+    <w:lsdException w:name="Light List" w:semiHidden="0" w:uiPriority="61" w:unhideWhenUsed="0"/>
+    <w:lsdException w:name="Light Grid" w:semiHidden="0" w:uiPriority="62" w:unhideWhenUsed="0"/>
+    <w:lsdException w:name="Medium Shading 1" w:semiHidden="0" w:uiPriority="63" w:unhideWhenUsed="0"/>
+    <w:lsdException w:name="Medium Shading 2" w:semiHidden="0" w:uiPriority="64" w:unhideWhenUsed="0"/>
+    <w:lsdException w:name="Medium List 1" w:semiHidden="0" w:uiPriority="65" w:unhideWhenUsed="0"/>
+    <w:lsdException w:name="Medium List 2" w:semiHidden="0" w:uiPriority="66" w:unhideWhenUsed="0"/>
+    <w:lsdException w:name="Medium Grid 1" w:semiHidden="0" w:uiPriority="67" w:unhideWhenUsed="0"/>
+    <w:lsdException w:name="Medium Grid 2" w:semiHidden="0" w:uiPriority="68" w:unhideWhenUsed="0"/>
+    <w:lsdException w:name="Medium Grid 3" w:semiHidden="0" w:uiPriority="69" w:unhideWhenUsed="0"/>
+    <w:lsdException w:name="Dark List" w:semiHidden="0" w:uiPriority="70" w:unhideWhenUsed="0"/>
+    <w:lsdException w:name="Colorful Shading" w:semiHidden="0" w:uiPriority="71" w:unhideWhenUsed="0"/>
+    <w:lsdException w:name="Colorful List" w:semiHidden="0" w:uiPriority="72" w:unhideWhenUsed="0"/>
+    <w:lsdException w:name="Colorful Grid" w:semiHidden="0" w:uiPriority="73" w:unhideWhenUsed="0"/>
+    <w:lsdException w:name="Light Shading Accent 1" w:semiHidden="0" w:uiPriority="60" w:unhideWhenUsed="0"/>
+    <w:lsdException w:name="Light List Accent 1" w:semiHidden="0" w:uiPriority="61" w:unhideWhenUsed="0"/>
+    <w:lsdException w:name="Light Grid Accent 1" w:semiHidden="0" w:uiPriority="62" w:unhideWhenUsed="0"/>
+    <w:lsdException w:name="Medium Shading 1 Accent 1" w:semiHidden="0" w:uiPriority="63" w:unhideWhenUsed="0"/>
+    <w:lsdException w:name="Medium Shading 2 Accent 1" w:semiHidden="0" w:uiPriority="64" w:unhideWhenUsed="0"/>
+    <w:lsdException w:name="Medium List 1 Accent 1" w:semiHidden="0" w:uiPriority="65" w:unhideWhenUsed="0"/>
+    <w:lsdException w:name="Revision" w:unhideWhenUsed="0"/>
+    <w:lsdException w:name="List Paragraph" w:semiHidden="0" w:uiPriority="34" w:unhideWhenUsed="0" w:qFormat="1"/>
+    <w:lsdException w:name="Quote" w:semiHidden="0" w:uiPriority="29" w:unhideWhenUsed="0" w:qFormat="1"/>
+    <w:lsdException w:name="Intense Quote" w:semiHidden="0" w:uiPriority="30" w:unhideWhenUsed="0" w:qFormat="1"/>
+    <w:lsdException w:name="Medium List 2 Accent 1" w:semiHidden="0" w:uiPriority="66" w:unhideWhenUsed="0"/>
+    <w:lsdException w:name="Medium Grid 1 Accent 1" w:semiHidden="0" w:uiPriority="67" w:unhideWhenUsed="0"/>
+    <w:lsdException w:name="Medium Grid 2 Accent 1" w:semiHidden="0" w:uiPriority="68" w:unhideWhenUsed="0"/>
+    <w:lsdException w:name="Medium Grid 3 Accent 1" w:semiHidden="0" w:uiPriority="69" w:unhideWhenUsed="0"/>
+    <w:lsdException w:name="Dark List Accent 1" w:semiHidden="0" w:uiPriority="70" w:unhideWhenUsed="0"/>
+    <w:lsdException w:name="Colorful Shading Accent 1" w:semiHidden="0" w:uiPriority="71" w:unhideWhenUsed="0"/>
+    <w:lsdException w:name="Colorful List Accent 1" w:semiHidden="0" w:uiPriority="72" w:unhideWhenUsed="0"/>
+    <w:lsdException w:name="Colorful Grid Accent 1" w:semiHidden="0" w:uiPriority="73" w:unhideWhenUsed="0"/>
+    <w:lsdException w:name="Light Shading Accent 2" w:semiHidden="0" w:uiPriority="60" w:unhideWhenUsed="0"/>
+    <w:lsdException w:name="Light List Accent 2" w:semiHidden="0" w:uiPriority="61" w:unhideWhenUsed="0"/>
+    <w:lsdException w:name="Light Grid Accent 2" w:semiHidden="0" w:uiPriority="62" w:unhideWhenUsed="0"/>
+    <w:lsdException w:name="Medium Shading 1 Accent 2" w:semiHidden="0" w:uiPriority="63" w:unhideWhenUsed="0"/>
+    <w:lsdException w:name="Medium Shading 2 Accent 2" w:semiHidden="0" w:uiPriority="64" w:unhideWhenUsed="0"/>
+    <w:lsdException w:name="Medium List 1 Accent 2" w:semiHidden="0" w:uiPriority="65" w:unhideWhenUsed="0"/>
+    <w:lsdException w:name="Medium List 2 Accent 2" w:semiHidden="0" w:uiPriority="66" w:unhideWhenUsed="0"/>
+    <w:lsdException w:name="Medium Grid 1 Accent 2" w:semiHidden="0" w:uiPriority="67" w:unhideWhenUsed="0"/>
+    <w:lsdException w:name="Medium Grid 2 Accent 2" w:semiHidden="0" w:uiPriority="68" w:unhideWhenUsed="0"/>
+    <w:lsdException w:name="Medium Grid 3 Accent 2" w:semiHidden="0" w:uiPriority="69" w:unhideWhenUsed="0"/>
+    <w:lsdException w:name="Dark List Accent 2" w:semiHidden="0" w:uiPriority="70" w:unhideWhenUsed="0"/>
+    <w:lsdException w:name="Colorful Shading Accent 2" w:semiHidden="0" w:uiPriority="71" w:unhideWhenUsed="0"/>
+    <w:lsdException w:name="Colorful List Accent 2" w:semiHidden="0" w:uiPriority="72" w:unhideWhenUsed="0"/>
+    <w:lsdException w:name="Colorful Grid Accent 2" w:semiHidden="0" w:uiPriority="73" w:unhideWhenUsed="0"/>
+    <w:lsdException w:name="Light Shading Accent 3" w:semiHidden="0" w:uiPriority="60" w:unhideWhenUsed="0"/>
+    <w:lsdException w:name="Light List Accent 3" w:semiHidden="0" w:uiPriority="61" w:unhideWhenUsed="0"/>
+    <w:lsdException w:name="Light Grid Accent 3" w:semiHidden="0" w:uiPriority="62" w:unhideWhenUsed="0"/>
+    <w:lsdException w:name="Medium Shading 1 Accent 3" w:semiHidden="0" w:uiPriority="63" w:unhideWhenUsed="0"/>
+    <w:lsdException w:name="Medium Shading 2 Accent 3" w:semiHidden="0" w:uiPriority="64" w:unhideWhenUsed="0"/>
+    <w:lsdException w:name="Medium List 1 Accent 3" w:semiHidden="0" w:uiPriority="65" w:unhideWhenUsed="0"/>
+    <w:lsdException w:name="Medium List 2 Accent 3" w:semiHidden="0" w:uiPriority="66" w:unhideWhenUsed="0"/>
+    <w:lsdException w:name="Medium Grid 1 Accent 3" w:semiHidden="0" w:uiPriority="67" w:unhideWhenUsed="0"/>
+    <w:lsdException w:name="Medium Grid 2 Accent 3" w:semiHidden="0" w:uiPriority="68" w:unhideWhenUsed="0"/>
+    <w:lsdException w:name="Medium Grid 3 Accent 3" w:semiHidden="0" w:uiPriority="69" w:unhideWhenUsed="0"/>
+    <w:lsdException w:name="Dark List Accent 3" w:semiHidden="0" w:uiPriority="70" w:unhideWhenUsed="0"/>
+    <w:lsdException w:name="Colorful Shading Accent 3" w:semiHidden="0" w:uiPriority="71" w:unhideWhenUsed="0"/>
+    <w:lsdException w:name="Colorful List Accent 3" w:semiHidden="0" w:uiPriority="72" w:unhideWhenUsed="0"/>
+    <w:lsdException w:name="Colorful Grid Accent 3" w:semiHidden="0" w:uiPriority="73" w:unhideWhenUsed="0"/>
+    <w:lsdException w:name="Light Shading Accent 4" w:semiHidden="0" w:uiPriority="60" w:unhideWhenUsed="0"/>
+    <w:lsdException w:name="Light List Accent 4" w:semiHidden="0" w:uiPriority="61" w:unhideWhenUsed="0"/>
+    <w:lsdException w:name="Light Grid Accent 4" w:semiHidden="0" w:uiPriority="62" w:unhideWhenUsed="0"/>
+    <w:lsdException w:name="Medium Shading 1 Accent 4" w:semiHidden="0" w:uiPriority="63" w:unhideWhenUsed="0"/>
+    <w:lsdException w:name="Medium Shading 2 Accent 4" w:semiHidden="0" w:uiPriority="64" w:unhideWhenUsed="0"/>
+    <w:lsdException w:name="Medium List 1 Accent 4" w:semiHidden="0" w:uiPriority="65" w:unhideWhenUsed="0"/>
+    <w:lsdException w:name="Medium List 2 Accent 4" w:semiHidden="0" w:uiPriority="66" w:unhideWhenUsed="0"/>
+    <w:lsdException w:name="Medium Grid 1 Accent 4" w:semiHidden="0" w:uiPriority="67" w:unhideWhenUsed="0"/>
+    <w:lsdException w:name="Medium Grid 2 Accent 4" w:semiHidden="0" w:uiPriority="68" w:unhideWhenUsed="0"/>
+    <w:lsdException w:name="Medium Grid 3 Accent 4" w:semiHidden="0" w:uiPriority="69" w:unhideWhenUsed="0"/>
+    <w:lsdException w:name="Dark List Accent 4" w:semiHidden="0" w:uiPriority="70" w:unhideWhenUsed="0"/>
+    <w:lsdException w:name="Colorful Shading Accent 4" w:semiHidden="0" w:uiPriority="71" w:unhideWhenUsed="0"/>
+    <w:lsdException w:name="Colorful List Accent 4" w:semiHidden="0" w:uiPriority="72" w:unhideWhenUsed="0"/>
+    <w:lsdException w:name="Colorful Grid Accent 4" w:semiHidden="0" w:uiPriority="73" w:unhideWhenUsed="0"/>
+    <w:lsdException w:name="Light Shading Accent 5" w:semiHidden="0" w:uiPriority="60" w:unhideWhenUsed="0"/>
+    <w:lsdException w:name="Light List Accent 5" w:semiHidden="0" w:uiPriority="61" w:unhideWhenUsed="0"/>
+    <w:lsdException w:name="Light Grid Accent 5" w:semiHidden="0" w:uiPriority="62" w:unhideWhenUsed="0"/>
+    <w:lsdException w:name="Medium Shading 1 Accent 5" w:semiHidden="0" w:uiPriority="63" w:unhideWhenUsed="0"/>
+    <w:lsdException w:name="Medium Shading 2 Accent 5" w:semiHidden="0" w:uiPriority="64" w:unhideWhenUsed="0"/>
+    <w:lsdException w:name="Medium List 1 Accent 5" w:semiHidden="0" w:uiPriority="65" w:unhideWhenUsed="0"/>
+    <w:lsdException w:name="Medium List 2 Accent 5" w:semiHidden="0" w:uiPriority="66" w:unhideWhenUsed="0"/>
+    <w:lsdException w:name="Medium Grid 1 Accent 5" w:semiHidden="0" w:uiPriority="67" w:unhideWhenUsed="0"/>
+    <w:lsdException w:name="Medium Grid 2 Accent 5" w:semiHidden="0" w:uiPriority="68" w:unhideWhenUsed="0"/>
+    <w:lsdException w:name="Medium Grid 3 Accent 5" w:semiHidden="0" w:uiPriority="69" w:unhideWhenUsed="0"/>
+    <w:lsdException w:name="Dark List Accent 5" w:semiHidden="0" w:uiPriority="70" w:unhideWhenUsed="0"/>
+    <w:lsdException w:name="Colorful Shading Accent 5" w:semiHidden="0" w:uiPriority="71" w:unhideWhenUsed="0"/>
+    <w:lsdException w:name="Colorful List Accent 5" w:semiHidden="0" w:uiPriority="72" w:unhideWhenUsed="0"/>
+    <w:lsdException w:name="Colorful Grid Accent 5" w:semiHidden="0" w:uiPriority="73" w:unhideWhenUsed="0"/>
+    <w:lsdException w:name="Light Shading Accent 6" w:semiHidden="0" w:uiPriority="60" w:unhideWhenUsed="0"/>
+    <w:lsdException w:name="Light List Accent 6" w:semiHidden="0" w:uiPriority="61" w:unhideWhenUsed="0"/>
+    <w:lsdException w:name="Light Grid Accent 6" w:semiHidden="0" w:uiPriority="62" w:unhideWhenUsed="0"/>
+    <w:lsdException w:name="Medium Shading 1 Accent 6" w:semiHidden="0" w:uiPriority="63" w:unhideWhenUsed="0"/>
+    <w:lsdException w:name="Medium Shading 2 Accent 6" w:semiHidden="0" w:uiPriority="64" w:unhideWhenUsed="0"/>
+    <w:lsdException w:name="Medium List 1 Accent 6" w:semiHidden="0" w:uiPriority="65" w:unhideWhenUsed="0"/>
+    <w:lsdException w:name="Medium List 2 Accent 6" w:semiHidden="0" w:uiPriority="66" w:unhideWhenUsed="0"/>
+    <w:lsdException w:name="Medium Grid 1 Accent 6" w:semiHidden="0" w:uiPriority="67" w:unhideWhenUsed="0"/>
+    <w:lsdException w:name="Medium Grid 2 Accent 6" w:semiHidden="0" w:uiPriority="68" w:unhideWhenUsed="0"/>
+    <w:lsdException w:name="Medium Grid 3 Accent 6" w:semiHidden="0" w:uiPriority="69" w:unhideWhenUsed="0"/>
+    <w:lsdException w:name="Dark List Accent 6" w:semiHidden="0" w:uiPriority="70" w:unhideWhenUsed="0"/>
+    <w:lsdException w:name="Colorful Shading Accent 6" w:semiHidden="0" w:uiPriority="71" w:unhideWhenUsed="0"/>
+    <w:lsdException w:name="Colorful List Accent 6" w:semiHidden="0" w:uiPriority="72" w:unhideWhenUsed="0"/>
+    <w:lsdException w:name="Colorful Grid Accent 6" w:semiHidden="0" w:uiPriority="73" w:unhideWhenUsed="0"/>
+    <w:lsdException w:name="Subtle Emphasis" w:semiHidden="0" w:uiPriority="19" w:unhideWhenUsed="0" w:qFormat="1"/>
+    <w:lsdException w:name="Intense Emphasis" w:semiHidden="0" w:uiPriority="21" w:unhideWhenUsed="0" w:qFormat="1"/>
+    <w:lsdException w:name="Subtle Reference" w:semiHidden="0" w:uiPriority="31" w:unhideWhenUsed="0" w:qFormat="1"/>
+    <w:lsdException w:name="Intense Reference" w:semiHidden="0" w:uiPriority="32" w:unhideWhenUsed="0" w:qFormat="1"/>
+    <w:lsdException w:name="Book Title" w:semiHidden="0" w:uiPriority="33" w:unhideWhenUsed="0" w:qFormat="1"/>
+    <w:lsdException w:name="Bibliography" w:uiPriority="37"/>
+    <w:lsdException w:name="TOC Heading" w:uiPriority="39" w:qFormat="1"/>
+  </w:latentStyles>
+  <w:style w:type="paragraph" w:default="1" w:styleId="Normal">
+    <w:name w:val="Normal"/>
+    <w:qFormat/>
+  </w:style>
+  <w:style w:type="character" w:default="1" w:styleId="DefaultParagraphFont">
+    <w:name w:val="Default Paragraph Font"/>
+    <w:uiPriority w:val="1"/>
+    <w:semiHidden/>
+    <w:unhideWhenUsed/>
+  </w:style>
+  <w:style w:type="table" w:default="1" w:styleId="TableNormal">
+    <w:name w:val="Normal Table"/>
+    <w:uiPriority w:val="99"/>
+    <w:semiHidden/>
+    <w:unhideWhenUsed/>
+    <w:tblPr>
+      <w:tblInd w:w="0" w:type="dxa"/>
+      <w:tblCellMar>
+        <w:top w:w="0" w:type="dxa"/>
+        <w:left w:w="108" w:type="dxa"/>
+        <w:bottom w:w="0" w:type="dxa"/>
+        <w:right w:w="108" w:type="dxa"/>
+      </w:tblCellMar>
+    </w:tblPr>
+  </w:style>
+  <w:style w:type="numbering" w:default="1" w:styleId="NoList">
+    <w:name w:val="No List"/>
+    <w:uiPriority w:val="99"/>
+    <w:semiHidden/>
+    <w:unhideWhenUsed/>
+  </w:style>
+  <w:style w:type="paragraph" w:styleId="ListParagraph">
+    <w:name w:val="List Paragraph"/>
+    <w:basedOn w:val="Normal"/>
+    <w:uiPriority w:val="34"/>
+    <w:qFormat/>
+    <w:rsid w:val="00EE379E"/>
+    <w:pPr>
+      <w:ind w:left="720"/>
+      <w:contextualSpacing/>
+    </w:pPr>
+  </w:style>
+  <w:style w:type="table" w:styleId="TableGrid">
+    <w:name w:val="Table Grid"/>
+    <w:basedOn w:val="TableNormal"/>
+    <w:uiPriority w:val="39"/>
+    <w:rsid w:val="004F4599"/>
+    <w:pPr>
+      <w:spacing w:after="0" w:line="240" w:lineRule="auto"/>
+    </w:pPr>
+    <w:tblPr>
+      <w:tblInd w:w="0" w:type="dxa"/>
+      <w:tblBorders>
+        <w:top w:val="single" w:sz="4" w:space="0" w:color="auto"/>
+        <w:left w:val="single" w:sz="4" w:space="0" w:color="auto"/>
+        <w:bottom w:val="single" w:sz="4" w:space="0" w:color="auto"/>
+        <w:right w:val="single" w:sz="4" w:space="0" w:color="auto"/>
+        <w:insideH w:val="single" w:sz="4" w:space="0" w:color="auto"/>
+        <w:insideV w:val="single" w:sz="4" w:space="0" w:color="auto"/>
+      </w:tblBorders>
+      <w:tblCellMar>
+        <w:top w:w="0" w:type="dxa"/>
+        <w:left w:w="108" w:type="dxa"/>
+        <w:bottom w:w="0" w:type="dxa"/>
+        <w:right w:w="108" w:type="dxa"/>
+      </w:tblCellMar>
+    </w:tblPr>
+  </w:style>
+  <w:style w:type="character" w:styleId="PlaceholderText">
+    <w:name w:val="Placeholder Text"/>
+    <w:basedOn w:val="DefaultParagraphFont"/>
+    <w:uiPriority w:val="99"/>
+    <w:semiHidden/>
+    <w:rsid w:val="004F4599"/>
+    <w:rPr>
+      <w:color w:val="808080"/>
+    </w:rPr>
+  </w:style>
+  <w:style w:type="paragraph" w:styleId="BalloonText">
+    <w:name w:val="Balloon Text"/>
+    <w:basedOn w:val="Normal"/>
+    <w:link w:val="BalloonTextChar"/>
+    <w:uiPriority w:val="99"/>
+    <w:semiHidden/>
+    <w:unhideWhenUsed/>
+    <w:rsid w:val="000E2B1C"/>
+    <w:pPr>
+      <w:spacing w:after="0" w:line="240" w:lineRule="auto"/>
+    </w:pPr>
+    <w:rPr>
+      <w:rFonts w:ascii="Tahoma" w:hAnsi="Tahoma" w:cs="Tahoma"/>
+      <w:sz w:val="16"/>
+      <w:szCs w:val="16"/>
+    </w:rPr>
+  </w:style>
+  <w:style w:type="character" w:customStyle="1" w:styleId="BalloonTextChar">
+    <w:name w:val="Balloon Text Char"/>
+    <w:basedOn w:val="DefaultParagraphFont"/>
+    <w:link w:val="BalloonText"/>
+    <w:uiPriority w:val="99"/>
+    <w:semiHidden/>
+    <w:rsid w:val="000E2B1C"/>
+    <w:rPr>
+      <w:rFonts w:ascii="Tahoma" w:hAnsi="Tahoma" w:cs="Tahoma"/>
+      <w:sz w:val="16"/>
+      <w:szCs w:val="16"/>
     </w:rPr>
   </w:style>
 </w:styles>
@@ -994,7 +1046,7 @@
     </a:clrScheme>
     <a:fontScheme name="Office">
       <a:majorFont>
-        <a:latin typeface="Calibri Light" panose="020F0302020204030204"/>
+        <a:latin typeface="Calibri Light"/>
         <a:ea typeface=""/>
         <a:cs typeface=""/>
         <a:font script="Jpan" typeface="游ゴシック Light"/>
@@ -1029,7 +1081,7 @@
         <a:font script="Geor" typeface="Sylfaen"/>
       </a:majorFont>
       <a:minorFont>
-        <a:latin typeface="Calibri" panose="020F0502020204030204"/>
+        <a:latin typeface="Calibri"/>
         <a:ea typeface=""/>
         <a:cs typeface=""/>
         <a:font script="Jpan" typeface="游明朝"/>
@@ -1206,7 +1258,7 @@
   <a:extraClrSchemeLst/>
   <a:extLst>
     <a:ext uri="{05A4C25C-085E-4340-85A3-A5531E510DB2}">
-      <thm15:themeFamily xmlns:thm15="http://schemas.microsoft.com/office/thememl/2012/main" name="Office Theme" id="{62F939B6-93AF-4DB8-9C6B-D6C7DFDC589F}" vid="{4A3C46E8-61CC-4603-A589-7422A47A8E4A}"/>
+      <thm15:themeFamily xmlns:thm15="http://schemas.microsoft.com/office/thememl/2012/main" xmlns="" name="Office Theme" id="{62F939B6-93AF-4DB8-9C6B-D6C7DFDC589F}" vid="{4A3C46E8-61CC-4603-A589-7422A47A8E4A}"/>
     </a:ext>
   </a:extLst>
 </a:theme>

</xml_diff>